<commit_message>
Complate Jobsheet 1 and Study Case 1
</commit_message>
<xml_diff>
--- a/10_Fakhira Zahrany_Data Warehouse_2025/JOBSHEET1/Dokumen Report/Jobsheet 1.docx
+++ b/10_Fakhira Zahrany_Data Warehouse_2025/JOBSHEET1/Dokumen Report/Jobsheet 1.docx
@@ -14761,6 +14761,7 @@
       <w:r>
         <w:rPr>
           <w:rFonts w:ascii="Times New Roman" w:hAnsi="Times New Roman" w:cs="Times New Roman"/>
+          <w:noProof/>
           <w:sz w:val="24"/>
           <w:szCs w:val="24"/>
         </w:rPr>
@@ -15048,6 +15049,7 @@
       <w:r>
         <w:rPr>
           <w:rFonts w:ascii="Times New Roman" w:hAnsi="Times New Roman" w:cs="Times New Roman"/>
+          <w:noProof/>
           <w:sz w:val="24"/>
           <w:szCs w:val="24"/>
         </w:rPr>
@@ -15186,6 +15188,7 @@
       <w:r>
         <w:rPr>
           <w:rFonts w:ascii="Times New Roman" w:hAnsi="Times New Roman" w:cs="Times New Roman"/>
+          <w:noProof/>
           <w:sz w:val="24"/>
           <w:szCs w:val="24"/>
         </w:rPr>
@@ -15291,6 +15294,7 @@
       <w:r>
         <w:rPr>
           <w:rFonts w:ascii="Times New Roman" w:hAnsi="Times New Roman" w:cs="Times New Roman"/>
+          <w:noProof/>
           <w:sz w:val="24"/>
           <w:szCs w:val="24"/>
         </w:rPr>
@@ -15476,6 +15480,7 @@
       <w:r>
         <w:rPr>
           <w:rFonts w:ascii="Times New Roman" w:hAnsi="Times New Roman" w:cs="Times New Roman"/>
+          <w:noProof/>
           <w:sz w:val="24"/>
           <w:szCs w:val="24"/>
         </w:rPr>
@@ -15530,6 +15535,7 @@
       <w:r>
         <w:rPr>
           <w:rFonts w:ascii="Times New Roman" w:hAnsi="Times New Roman" w:cs="Times New Roman"/>
+          <w:noProof/>
           <w:sz w:val="24"/>
           <w:szCs w:val="24"/>
         </w:rPr>
@@ -15690,6 +15696,7 @@
       <w:r>
         <w:rPr>
           <w:rFonts w:ascii="Times New Roman" w:hAnsi="Times New Roman" w:cs="Times New Roman"/>
+          <w:noProof/>
           <w:sz w:val="24"/>
           <w:szCs w:val="24"/>
         </w:rPr>
@@ -15965,6 +15972,7 @@
       <w:r>
         <w:rPr>
           <w:rFonts w:ascii="Times New Roman" w:hAnsi="Times New Roman" w:cs="Times New Roman"/>
+          <w:noProof/>
           <w:sz w:val="24"/>
           <w:szCs w:val="24"/>
         </w:rPr>
@@ -16282,6 +16290,7 @@
       <w:r>
         <w:rPr>
           <w:rFonts w:ascii="Times New Roman" w:hAnsi="Times New Roman" w:cs="Times New Roman"/>
+          <w:noProof/>
           <w:sz w:val="24"/>
           <w:szCs w:val="24"/>
         </w:rPr>
@@ -16392,6 +16401,7 @@
       <w:r>
         <w:rPr>
           <w:rFonts w:ascii="Times New Roman" w:hAnsi="Times New Roman" w:cs="Times New Roman"/>
+          <w:noProof/>
           <w:sz w:val="24"/>
           <w:szCs w:val="24"/>
         </w:rPr>
@@ -16502,6 +16512,7 @@
       <w:r>
         <w:rPr>
           <w:rFonts w:ascii="Times New Roman" w:hAnsi="Times New Roman" w:cs="Times New Roman"/>
+          <w:noProof/>
           <w:sz w:val="24"/>
           <w:szCs w:val="24"/>
         </w:rPr>
@@ -16688,6 +16699,7 @@
       <w:r>
         <w:rPr>
           <w:rFonts w:ascii="Times New Roman" w:hAnsi="Times New Roman" w:cs="Times New Roman"/>
+          <w:noProof/>
           <w:sz w:val="24"/>
           <w:szCs w:val="24"/>
         </w:rPr>
@@ -16762,6 +16774,7 @@
       <w:r>
         <w:rPr>
           <w:rFonts w:ascii="Times New Roman" w:hAnsi="Times New Roman" w:cs="Times New Roman"/>
+          <w:noProof/>
           <w:sz w:val="24"/>
           <w:szCs w:val="24"/>
         </w:rPr>
@@ -16939,6 +16952,7 @@
       <w:r>
         <w:rPr>
           <w:rFonts w:ascii="Times New Roman" w:hAnsi="Times New Roman" w:cs="Times New Roman"/>
+          <w:noProof/>
           <w:sz w:val="24"/>
           <w:szCs w:val="24"/>
         </w:rPr>
@@ -17299,6 +17313,7 @@
       <w:r>
         <w:rPr>
           <w:rFonts w:ascii="Times New Roman" w:hAnsi="Times New Roman" w:cs="Times New Roman"/>
+          <w:noProof/>
           <w:sz w:val="24"/>
           <w:szCs w:val="24"/>
         </w:rPr>
@@ -17391,6 +17406,48 @@
           <w:szCs w:val="24"/>
         </w:rPr>
       </w:pPr>
+      <w:r>
+        <w:rPr>
+          <w:rFonts w:ascii="Times New Roman" w:hAnsi="Times New Roman" w:cs="Times New Roman"/>
+          <w:sz w:val="24"/>
+          <w:szCs w:val="24"/>
+        </w:rPr>
+        <w:drawing>
+          <wp:inline distT="0" distB="0" distL="0" distR="0" wp14:anchorId="08461F09" wp14:editId="62A41B81">
+            <wp:extent cx="4128547" cy="2705100"/>
+            <wp:effectExtent l="0" t="0" r="5715" b="0"/>
+            <wp:docPr id="1609420803" name="Picture 1"/>
+            <wp:cNvGraphicFramePr>
+              <a:graphicFrameLocks xmlns:a="http://schemas.openxmlformats.org/drawingml/2006/main" noChangeAspect="1"/>
+            </wp:cNvGraphicFramePr>
+            <a:graphic xmlns:a="http://schemas.openxmlformats.org/drawingml/2006/main">
+              <a:graphicData uri="http://schemas.openxmlformats.org/drawingml/2006/picture">
+                <pic:pic xmlns:pic="http://schemas.openxmlformats.org/drawingml/2006/picture">
+                  <pic:nvPicPr>
+                    <pic:cNvPr id="1609420803" name=""/>
+                    <pic:cNvPicPr/>
+                  </pic:nvPicPr>
+                  <pic:blipFill>
+                    <a:blip r:embed="rId58"/>
+                    <a:stretch>
+                      <a:fillRect/>
+                    </a:stretch>
+                  </pic:blipFill>
+                  <pic:spPr>
+                    <a:xfrm>
+                      <a:off x="0" y="0"/>
+                      <a:ext cx="4139460" cy="2712250"/>
+                    </a:xfrm>
+                    <a:prstGeom prst="rect">
+                      <a:avLst/>
+                    </a:prstGeom>
+                  </pic:spPr>
+                </pic:pic>
+              </a:graphicData>
+            </a:graphic>
+          </wp:inline>
+        </w:drawing>
+      </w:r>
     </w:p>
     <w:p>
       <w:pPr>
@@ -17462,29 +17519,1360 @@
     <w:p>
       <w:pPr>
         <w:pStyle w:val="ListParagraph"/>
+        <w:ind w:left="1440"/>
         <w:jc w:val="both"/>
         <w:rPr>
           <w:rFonts w:ascii="Times New Roman" w:hAnsi="Times New Roman" w:cs="Times New Roman"/>
-          <w:b/>
-          <w:bCs/>
-          <w:sz w:val="24"/>
-          <w:szCs w:val="24"/>
-        </w:rPr>
-      </w:pPr>
+          <w:sz w:val="24"/>
+          <w:szCs w:val="24"/>
+        </w:rPr>
+      </w:pPr>
+      <w:r>
+        <w:rPr>
+          <w:rFonts w:ascii="Times New Roman" w:hAnsi="Times New Roman" w:cs="Times New Roman"/>
+          <w:sz w:val="24"/>
+          <w:szCs w:val="24"/>
+        </w:rPr>
+        <w:drawing>
+          <wp:inline distT="0" distB="0" distL="0" distR="0" wp14:anchorId="402F2399" wp14:editId="4AD08F2B">
+            <wp:extent cx="4167069" cy="2217420"/>
+            <wp:effectExtent l="0" t="0" r="5080" b="0"/>
+            <wp:docPr id="61482402" name="Picture 1"/>
+            <wp:cNvGraphicFramePr>
+              <a:graphicFrameLocks xmlns:a="http://schemas.openxmlformats.org/drawingml/2006/main" noChangeAspect="1"/>
+            </wp:cNvGraphicFramePr>
+            <a:graphic xmlns:a="http://schemas.openxmlformats.org/drawingml/2006/main">
+              <a:graphicData uri="http://schemas.openxmlformats.org/drawingml/2006/picture">
+                <pic:pic xmlns:pic="http://schemas.openxmlformats.org/drawingml/2006/picture">
+                  <pic:nvPicPr>
+                    <pic:cNvPr id="61482402" name=""/>
+                    <pic:cNvPicPr/>
+                  </pic:nvPicPr>
+                  <pic:blipFill>
+                    <a:blip r:embed="rId59"/>
+                    <a:stretch>
+                      <a:fillRect/>
+                    </a:stretch>
+                  </pic:blipFill>
+                  <pic:spPr>
+                    <a:xfrm>
+                      <a:off x="0" y="0"/>
+                      <a:ext cx="4175257" cy="2221777"/>
+                    </a:xfrm>
+                    <a:prstGeom prst="rect">
+                      <a:avLst/>
+                    </a:prstGeom>
+                  </pic:spPr>
+                </pic:pic>
+              </a:graphicData>
+            </a:graphic>
+          </wp:inline>
+        </w:drawing>
+      </w:r>
     </w:p>
     <w:p>
       <w:pPr>
         <w:pStyle w:val="ListParagraph"/>
-        <w:ind w:left="1080"/>
         <w:jc w:val="both"/>
         <w:rPr>
           <w:rFonts w:ascii="Times New Roman" w:hAnsi="Times New Roman" w:cs="Times New Roman"/>
-          <w:b/>
-          <w:bCs/>
-          <w:sz w:val="24"/>
-          <w:szCs w:val="24"/>
-        </w:rPr>
-      </w:pPr>
+          <w:sz w:val="24"/>
+          <w:szCs w:val="24"/>
+        </w:rPr>
+      </w:pPr>
+      <w:r>
+        <w:rPr>
+          <w:rFonts w:ascii="Times New Roman" w:hAnsi="Times New Roman" w:cs="Times New Roman"/>
+          <w:sz w:val="24"/>
+          <w:szCs w:val="24"/>
+        </w:rPr>
+        <w:lastRenderedPageBreak/>
+        <w:t>Langkah-</w:t>
+      </w:r>
+      <w:proofErr w:type="spellStart"/>
+      <w:r>
+        <w:rPr>
+          <w:rFonts w:ascii="Times New Roman" w:hAnsi="Times New Roman" w:cs="Times New Roman"/>
+          <w:sz w:val="24"/>
+          <w:szCs w:val="24"/>
+        </w:rPr>
+        <w:t>langkah</w:t>
+      </w:r>
+      <w:proofErr w:type="spellEnd"/>
+      <w:r>
+        <w:rPr>
+          <w:rFonts w:ascii="Times New Roman" w:hAnsi="Times New Roman" w:cs="Times New Roman"/>
+          <w:sz w:val="24"/>
+          <w:szCs w:val="24"/>
+        </w:rPr>
+        <w:t xml:space="preserve"> </w:t>
+      </w:r>
+      <w:proofErr w:type="spellStart"/>
+      <w:r>
+        <w:rPr>
+          <w:rFonts w:ascii="Times New Roman" w:hAnsi="Times New Roman" w:cs="Times New Roman"/>
+          <w:sz w:val="24"/>
+          <w:szCs w:val="24"/>
+        </w:rPr>
+        <w:t>diatas</w:t>
+      </w:r>
+      <w:proofErr w:type="spellEnd"/>
+      <w:r>
+        <w:rPr>
+          <w:rFonts w:ascii="Times New Roman" w:hAnsi="Times New Roman" w:cs="Times New Roman"/>
+          <w:sz w:val="24"/>
+          <w:szCs w:val="24"/>
+        </w:rPr>
+        <w:t xml:space="preserve"> </w:t>
+      </w:r>
+      <w:proofErr w:type="spellStart"/>
+      <w:r>
+        <w:rPr>
+          <w:rFonts w:ascii="Times New Roman" w:hAnsi="Times New Roman" w:cs="Times New Roman"/>
+          <w:sz w:val="24"/>
+          <w:szCs w:val="24"/>
+        </w:rPr>
+        <w:t>merupakan</w:t>
+      </w:r>
+      <w:proofErr w:type="spellEnd"/>
+      <w:r>
+        <w:rPr>
+          <w:rFonts w:ascii="Times New Roman" w:hAnsi="Times New Roman" w:cs="Times New Roman"/>
+          <w:sz w:val="24"/>
+          <w:szCs w:val="24"/>
+        </w:rPr>
+        <w:t xml:space="preserve"> proses </w:t>
+      </w:r>
+      <w:proofErr w:type="spellStart"/>
+      <w:r>
+        <w:rPr>
+          <w:rFonts w:ascii="Times New Roman" w:hAnsi="Times New Roman" w:cs="Times New Roman"/>
+          <w:sz w:val="24"/>
+          <w:szCs w:val="24"/>
+        </w:rPr>
+        <w:t>melakukan</w:t>
+      </w:r>
+      <w:proofErr w:type="spellEnd"/>
+      <w:r>
+        <w:rPr>
+          <w:rFonts w:ascii="Times New Roman" w:hAnsi="Times New Roman" w:cs="Times New Roman"/>
+          <w:sz w:val="24"/>
+          <w:szCs w:val="24"/>
+        </w:rPr>
+        <w:t xml:space="preserve"> filter data, </w:t>
+      </w:r>
+      <w:proofErr w:type="spellStart"/>
+      <w:r>
+        <w:rPr>
+          <w:rFonts w:ascii="Times New Roman" w:hAnsi="Times New Roman" w:cs="Times New Roman"/>
+          <w:sz w:val="24"/>
+          <w:szCs w:val="24"/>
+        </w:rPr>
+        <w:t>dimana</w:t>
+      </w:r>
+      <w:proofErr w:type="spellEnd"/>
+      <w:r>
+        <w:rPr>
+          <w:rFonts w:ascii="Times New Roman" w:hAnsi="Times New Roman" w:cs="Times New Roman"/>
+          <w:sz w:val="24"/>
+          <w:szCs w:val="24"/>
+        </w:rPr>
+        <w:t xml:space="preserve"> data yang </w:t>
+      </w:r>
+      <w:proofErr w:type="spellStart"/>
+      <w:r>
+        <w:rPr>
+          <w:rFonts w:ascii="Times New Roman" w:hAnsi="Times New Roman" w:cs="Times New Roman"/>
+          <w:sz w:val="24"/>
+          <w:szCs w:val="24"/>
+        </w:rPr>
+        <w:t>lengkap</w:t>
+      </w:r>
+      <w:proofErr w:type="spellEnd"/>
+      <w:r>
+        <w:rPr>
+          <w:rFonts w:ascii="Times New Roman" w:hAnsi="Times New Roman" w:cs="Times New Roman"/>
+          <w:sz w:val="24"/>
+          <w:szCs w:val="24"/>
+        </w:rPr>
+        <w:t xml:space="preserve"> </w:t>
+      </w:r>
+      <w:proofErr w:type="spellStart"/>
+      <w:r>
+        <w:rPr>
+          <w:rFonts w:ascii="Times New Roman" w:hAnsi="Times New Roman" w:cs="Times New Roman"/>
+          <w:sz w:val="24"/>
+          <w:szCs w:val="24"/>
+        </w:rPr>
+        <w:t>akan</w:t>
+      </w:r>
+      <w:proofErr w:type="spellEnd"/>
+      <w:r>
+        <w:rPr>
+          <w:rFonts w:ascii="Times New Roman" w:hAnsi="Times New Roman" w:cs="Times New Roman"/>
+          <w:sz w:val="24"/>
+          <w:szCs w:val="24"/>
+        </w:rPr>
+        <w:t xml:space="preserve"> </w:t>
+      </w:r>
+      <w:proofErr w:type="spellStart"/>
+      <w:r>
+        <w:rPr>
+          <w:rFonts w:ascii="Times New Roman" w:hAnsi="Times New Roman" w:cs="Times New Roman"/>
+          <w:sz w:val="24"/>
+          <w:szCs w:val="24"/>
+        </w:rPr>
+        <w:t>diletakkan</w:t>
+      </w:r>
+      <w:proofErr w:type="spellEnd"/>
+      <w:r>
+        <w:rPr>
+          <w:rFonts w:ascii="Times New Roman" w:hAnsi="Times New Roman" w:cs="Times New Roman"/>
+          <w:sz w:val="24"/>
+          <w:szCs w:val="24"/>
+        </w:rPr>
+        <w:t xml:space="preserve"> pada text file csv dan data yang </w:t>
+      </w:r>
+      <w:proofErr w:type="spellStart"/>
+      <w:r>
+        <w:rPr>
+          <w:rFonts w:ascii="Times New Roman" w:hAnsi="Times New Roman" w:cs="Times New Roman"/>
+          <w:sz w:val="24"/>
+          <w:szCs w:val="24"/>
+        </w:rPr>
+        <w:t>belum</w:t>
+      </w:r>
+      <w:proofErr w:type="spellEnd"/>
+      <w:r>
+        <w:rPr>
+          <w:rFonts w:ascii="Times New Roman" w:hAnsi="Times New Roman" w:cs="Times New Roman"/>
+          <w:sz w:val="24"/>
+          <w:szCs w:val="24"/>
+        </w:rPr>
+        <w:t xml:space="preserve"> </w:t>
+      </w:r>
+      <w:proofErr w:type="spellStart"/>
+      <w:r>
+        <w:rPr>
+          <w:rFonts w:ascii="Times New Roman" w:hAnsi="Times New Roman" w:cs="Times New Roman"/>
+          <w:sz w:val="24"/>
+          <w:szCs w:val="24"/>
+        </w:rPr>
+        <w:t>lengkap</w:t>
+      </w:r>
+      <w:proofErr w:type="spellEnd"/>
+      <w:r>
+        <w:rPr>
+          <w:rFonts w:ascii="Times New Roman" w:hAnsi="Times New Roman" w:cs="Times New Roman"/>
+          <w:sz w:val="24"/>
+          <w:szCs w:val="24"/>
+        </w:rPr>
+        <w:t xml:space="preserve"> </w:t>
+      </w:r>
+      <w:proofErr w:type="spellStart"/>
+      <w:r>
+        <w:rPr>
+          <w:rFonts w:ascii="Times New Roman" w:hAnsi="Times New Roman" w:cs="Times New Roman"/>
+          <w:sz w:val="24"/>
+          <w:szCs w:val="24"/>
+        </w:rPr>
+        <w:t>akan</w:t>
+      </w:r>
+      <w:proofErr w:type="spellEnd"/>
+      <w:r>
+        <w:rPr>
+          <w:rFonts w:ascii="Times New Roman" w:hAnsi="Times New Roman" w:cs="Times New Roman"/>
+          <w:sz w:val="24"/>
+          <w:szCs w:val="24"/>
+        </w:rPr>
+        <w:t xml:space="preserve"> </w:t>
+      </w:r>
+      <w:proofErr w:type="spellStart"/>
+      <w:r>
+        <w:rPr>
+          <w:rFonts w:ascii="Times New Roman" w:hAnsi="Times New Roman" w:cs="Times New Roman"/>
+          <w:sz w:val="24"/>
+          <w:szCs w:val="24"/>
+        </w:rPr>
+        <w:t>diletakkan</w:t>
+      </w:r>
+      <w:proofErr w:type="spellEnd"/>
+      <w:r>
+        <w:rPr>
+          <w:rFonts w:ascii="Times New Roman" w:hAnsi="Times New Roman" w:cs="Times New Roman"/>
+          <w:sz w:val="24"/>
+          <w:szCs w:val="24"/>
+        </w:rPr>
+        <w:t xml:space="preserve"> pada </w:t>
+      </w:r>
+      <w:proofErr w:type="spellStart"/>
+      <w:r>
+        <w:rPr>
+          <w:rFonts w:ascii="Times New Roman" w:hAnsi="Times New Roman" w:cs="Times New Roman"/>
+          <w:sz w:val="24"/>
+          <w:szCs w:val="24"/>
+        </w:rPr>
+        <w:t>ms</w:t>
+      </w:r>
+      <w:proofErr w:type="spellEnd"/>
+      <w:r>
+        <w:rPr>
+          <w:rFonts w:ascii="Times New Roman" w:hAnsi="Times New Roman" w:cs="Times New Roman"/>
+          <w:sz w:val="24"/>
+          <w:szCs w:val="24"/>
+        </w:rPr>
+        <w:t xml:space="preserve"> excel.</w:t>
+      </w:r>
+    </w:p>
+    <w:p>
+      <w:pPr>
+        <w:jc w:val="both"/>
+        <w:rPr>
+          <w:rFonts w:ascii="Times New Roman" w:hAnsi="Times New Roman" w:cs="Times New Roman"/>
+          <w:b/>
+          <w:bCs/>
+          <w:sz w:val="24"/>
+          <w:szCs w:val="24"/>
+        </w:rPr>
+      </w:pPr>
+      <w:r>
+        <w:rPr>
+          <w:rFonts w:ascii="Times New Roman" w:hAnsi="Times New Roman" w:cs="Times New Roman"/>
+          <w:b/>
+          <w:bCs/>
+          <w:sz w:val="24"/>
+          <w:szCs w:val="24"/>
+        </w:rPr>
+        <w:t>TUGAS 3</w:t>
+      </w:r>
+    </w:p>
+    <w:p>
+      <w:pPr>
+        <w:numPr>
+          <w:ilvl w:val="0"/>
+          <w:numId w:val="14"/>
+        </w:numPr>
+        <w:jc w:val="both"/>
+        <w:rPr>
+          <w:rFonts w:ascii="Times New Roman" w:hAnsi="Times New Roman" w:cs="Times New Roman"/>
+          <w:sz w:val="24"/>
+          <w:szCs w:val="24"/>
+        </w:rPr>
+      </w:pPr>
+      <w:r>
+        <w:rPr>
+          <w:rFonts w:ascii="Times New Roman" w:hAnsi="Times New Roman" w:cs="Times New Roman"/>
+          <w:sz w:val="24"/>
+          <w:szCs w:val="24"/>
+        </w:rPr>
+        <w:t xml:space="preserve">Apa </w:t>
+      </w:r>
+      <w:proofErr w:type="spellStart"/>
+      <w:r>
+        <w:rPr>
+          <w:rFonts w:ascii="Times New Roman" w:hAnsi="Times New Roman" w:cs="Times New Roman"/>
+          <w:sz w:val="24"/>
+          <w:szCs w:val="24"/>
+        </w:rPr>
+        <w:t>perbedaan</w:t>
+      </w:r>
+      <w:proofErr w:type="spellEnd"/>
+      <w:r>
+        <w:rPr>
+          <w:rFonts w:ascii="Times New Roman" w:hAnsi="Times New Roman" w:cs="Times New Roman"/>
+          <w:sz w:val="24"/>
+          <w:szCs w:val="24"/>
+        </w:rPr>
+        <w:t xml:space="preserve"> </w:t>
+      </w:r>
+      <w:proofErr w:type="spellStart"/>
+      <w:r>
+        <w:rPr>
+          <w:rFonts w:ascii="Times New Roman" w:hAnsi="Times New Roman" w:cs="Times New Roman"/>
+          <w:sz w:val="24"/>
+          <w:szCs w:val="24"/>
+        </w:rPr>
+        <w:t>isi</w:t>
+      </w:r>
+      <w:proofErr w:type="spellEnd"/>
+      <w:r>
+        <w:rPr>
+          <w:rFonts w:ascii="Times New Roman" w:hAnsi="Times New Roman" w:cs="Times New Roman"/>
+          <w:sz w:val="24"/>
+          <w:szCs w:val="24"/>
+        </w:rPr>
+        <w:t xml:space="preserve"> data output </w:t>
+      </w:r>
+      <w:proofErr w:type="spellStart"/>
+      <w:r>
+        <w:rPr>
+          <w:rFonts w:ascii="Times New Roman" w:hAnsi="Times New Roman" w:cs="Times New Roman"/>
+          <w:sz w:val="24"/>
+          <w:szCs w:val="24"/>
+        </w:rPr>
+        <w:t>dilihat</w:t>
+      </w:r>
+      <w:proofErr w:type="spellEnd"/>
+      <w:r>
+        <w:rPr>
+          <w:rFonts w:ascii="Times New Roman" w:hAnsi="Times New Roman" w:cs="Times New Roman"/>
+          <w:sz w:val="24"/>
+          <w:szCs w:val="24"/>
+        </w:rPr>
+        <w:t xml:space="preserve"> </w:t>
+      </w:r>
+      <w:proofErr w:type="spellStart"/>
+      <w:r>
+        <w:rPr>
+          <w:rFonts w:ascii="Times New Roman" w:hAnsi="Times New Roman" w:cs="Times New Roman"/>
+          <w:sz w:val="24"/>
+          <w:szCs w:val="24"/>
+        </w:rPr>
+        <w:t>dari</w:t>
+      </w:r>
+      <w:proofErr w:type="spellEnd"/>
+      <w:r>
+        <w:rPr>
+          <w:rFonts w:ascii="Times New Roman" w:hAnsi="Times New Roman" w:cs="Times New Roman"/>
+          <w:sz w:val="24"/>
+          <w:szCs w:val="24"/>
+        </w:rPr>
+        <w:t xml:space="preserve"> </w:t>
+      </w:r>
+      <w:proofErr w:type="spellStart"/>
+      <w:r>
+        <w:rPr>
+          <w:rFonts w:ascii="Times New Roman" w:hAnsi="Times New Roman" w:cs="Times New Roman"/>
+          <w:sz w:val="24"/>
+          <w:szCs w:val="24"/>
+        </w:rPr>
+        <w:t>isi</w:t>
+      </w:r>
+      <w:proofErr w:type="spellEnd"/>
+      <w:r>
+        <w:rPr>
+          <w:rFonts w:ascii="Times New Roman" w:hAnsi="Times New Roman" w:cs="Times New Roman"/>
+          <w:sz w:val="24"/>
+          <w:szCs w:val="24"/>
+        </w:rPr>
+        <w:t xml:space="preserve"> file csv dan file excel?</w:t>
+      </w:r>
+    </w:p>
+    <w:p>
+      <w:pPr>
+        <w:ind w:left="720"/>
+        <w:jc w:val="both"/>
+        <w:rPr>
+          <w:rFonts w:ascii="Times New Roman" w:hAnsi="Times New Roman" w:cs="Times New Roman"/>
+          <w:sz w:val="24"/>
+          <w:szCs w:val="24"/>
+        </w:rPr>
+      </w:pPr>
+      <w:r>
+        <w:rPr>
+          <w:rFonts w:ascii="Times New Roman" w:hAnsi="Times New Roman" w:cs="Times New Roman"/>
+          <w:sz w:val="24"/>
+          <w:szCs w:val="24"/>
+        </w:rPr>
+        <w:t xml:space="preserve">For the CSV File appear the </w:t>
+      </w:r>
+      <w:proofErr w:type="spellStart"/>
+      <w:r>
+        <w:rPr>
+          <w:rFonts w:ascii="Times New Roman" w:hAnsi="Times New Roman" w:cs="Times New Roman"/>
+          <w:sz w:val="24"/>
+          <w:szCs w:val="24"/>
+        </w:rPr>
+        <w:t>complate</w:t>
+      </w:r>
+      <w:proofErr w:type="spellEnd"/>
+      <w:r>
+        <w:rPr>
+          <w:rFonts w:ascii="Times New Roman" w:hAnsi="Times New Roman" w:cs="Times New Roman"/>
+          <w:sz w:val="24"/>
+          <w:szCs w:val="24"/>
+        </w:rPr>
+        <w:t xml:space="preserve"> data </w:t>
+      </w:r>
+      <w:proofErr w:type="gramStart"/>
+      <w:r>
+        <w:rPr>
+          <w:rFonts w:ascii="Times New Roman" w:hAnsi="Times New Roman" w:cs="Times New Roman"/>
+          <w:sz w:val="24"/>
+          <w:szCs w:val="24"/>
+        </w:rPr>
+        <w:t>( not</w:t>
+      </w:r>
+      <w:proofErr w:type="gramEnd"/>
+      <w:r>
+        <w:rPr>
+          <w:rFonts w:ascii="Times New Roman" w:hAnsi="Times New Roman" w:cs="Times New Roman"/>
+          <w:sz w:val="24"/>
+          <w:szCs w:val="24"/>
+        </w:rPr>
+        <w:t xml:space="preserve"> null ), beside on </w:t>
+      </w:r>
+      <w:proofErr w:type="spellStart"/>
+      <w:r>
+        <w:rPr>
+          <w:rFonts w:ascii="Times New Roman" w:hAnsi="Times New Roman" w:cs="Times New Roman"/>
+          <w:sz w:val="24"/>
+          <w:szCs w:val="24"/>
+        </w:rPr>
+        <w:t>exel</w:t>
+      </w:r>
+      <w:proofErr w:type="spellEnd"/>
+      <w:r>
+        <w:rPr>
+          <w:rFonts w:ascii="Times New Roman" w:hAnsi="Times New Roman" w:cs="Times New Roman"/>
+          <w:sz w:val="24"/>
+          <w:szCs w:val="24"/>
+        </w:rPr>
+        <w:t xml:space="preserve"> the data appear within Null condition </w:t>
+      </w:r>
+      <w:proofErr w:type="spellStart"/>
+      <w:r>
+        <w:rPr>
+          <w:rFonts w:ascii="Times New Roman" w:hAnsi="Times New Roman" w:cs="Times New Roman"/>
+          <w:sz w:val="24"/>
+          <w:szCs w:val="24"/>
+        </w:rPr>
+        <w:t>wich</w:t>
+      </w:r>
+      <w:proofErr w:type="spellEnd"/>
+      <w:r>
+        <w:rPr>
+          <w:rFonts w:ascii="Times New Roman" w:hAnsi="Times New Roman" w:cs="Times New Roman"/>
+          <w:sz w:val="24"/>
+          <w:szCs w:val="24"/>
+        </w:rPr>
+        <w:t xml:space="preserve"> is </w:t>
+      </w:r>
+      <w:proofErr w:type="spellStart"/>
+      <w:r>
+        <w:rPr>
+          <w:rFonts w:ascii="Times New Roman" w:hAnsi="Times New Roman" w:cs="Times New Roman"/>
+          <w:sz w:val="24"/>
+          <w:szCs w:val="24"/>
+        </w:rPr>
+        <w:t>uncomplate</w:t>
+      </w:r>
+      <w:proofErr w:type="spellEnd"/>
+    </w:p>
+    <w:p>
+      <w:pPr>
+        <w:numPr>
+          <w:ilvl w:val="0"/>
+          <w:numId w:val="14"/>
+        </w:numPr>
+        <w:jc w:val="both"/>
+        <w:rPr>
+          <w:rFonts w:ascii="Times New Roman" w:hAnsi="Times New Roman" w:cs="Times New Roman"/>
+          <w:sz w:val="24"/>
+          <w:szCs w:val="24"/>
+        </w:rPr>
+      </w:pPr>
+      <w:proofErr w:type="spellStart"/>
+      <w:r>
+        <w:rPr>
+          <w:rFonts w:ascii="Times New Roman" w:hAnsi="Times New Roman" w:cs="Times New Roman"/>
+          <w:sz w:val="24"/>
+          <w:szCs w:val="24"/>
+        </w:rPr>
+        <w:t>Jelaskan</w:t>
+      </w:r>
+      <w:proofErr w:type="spellEnd"/>
+      <w:r>
+        <w:rPr>
+          <w:rFonts w:ascii="Times New Roman" w:hAnsi="Times New Roman" w:cs="Times New Roman"/>
+          <w:sz w:val="24"/>
+          <w:szCs w:val="24"/>
+        </w:rPr>
+        <w:t xml:space="preserve"> </w:t>
+      </w:r>
+      <w:proofErr w:type="spellStart"/>
+      <w:r>
+        <w:rPr>
+          <w:rFonts w:ascii="Times New Roman" w:hAnsi="Times New Roman" w:cs="Times New Roman"/>
+          <w:sz w:val="24"/>
+          <w:szCs w:val="24"/>
+        </w:rPr>
+        <w:t>apa</w:t>
+      </w:r>
+      <w:proofErr w:type="spellEnd"/>
+      <w:r>
+        <w:rPr>
+          <w:rFonts w:ascii="Times New Roman" w:hAnsi="Times New Roman" w:cs="Times New Roman"/>
+          <w:sz w:val="24"/>
+          <w:szCs w:val="24"/>
+        </w:rPr>
+        <w:t xml:space="preserve"> yang </w:t>
+      </w:r>
+      <w:proofErr w:type="spellStart"/>
+      <w:r>
+        <w:rPr>
+          <w:rFonts w:ascii="Times New Roman" w:hAnsi="Times New Roman" w:cs="Times New Roman"/>
+          <w:sz w:val="24"/>
+          <w:szCs w:val="24"/>
+        </w:rPr>
+        <w:t>terjadi</w:t>
+      </w:r>
+      <w:proofErr w:type="spellEnd"/>
+      <w:r>
+        <w:rPr>
+          <w:rFonts w:ascii="Times New Roman" w:hAnsi="Times New Roman" w:cs="Times New Roman"/>
+          <w:sz w:val="24"/>
+          <w:szCs w:val="24"/>
+        </w:rPr>
+        <w:t xml:space="preserve"> pada proses </w:t>
+      </w:r>
+      <w:r>
+        <w:rPr>
+          <w:rFonts w:ascii="Times New Roman" w:hAnsi="Times New Roman" w:cs="Times New Roman"/>
+          <w:b/>
+          <w:bCs/>
+          <w:sz w:val="24"/>
+          <w:szCs w:val="24"/>
+        </w:rPr>
+        <w:t>Filter rows</w:t>
+      </w:r>
+      <w:r>
+        <w:rPr>
+          <w:rFonts w:ascii="Times New Roman" w:hAnsi="Times New Roman" w:cs="Times New Roman"/>
+          <w:sz w:val="24"/>
+          <w:szCs w:val="24"/>
+        </w:rPr>
+        <w:t>!</w:t>
+      </w:r>
+    </w:p>
+    <w:tbl>
+      <w:tblPr>
+        <w:tblStyle w:val="TableGrid"/>
+        <w:tblW w:w="0" w:type="auto"/>
+        <w:tblInd w:w="720" w:type="dxa"/>
+        <w:tblLook w:val="04A0" w:firstRow="1" w:lastRow="0" w:firstColumn="1" w:lastColumn="0" w:noHBand="0" w:noVBand="1"/>
+      </w:tblPr>
+      <w:tblGrid>
+        <w:gridCol w:w="8296"/>
+      </w:tblGrid>
+      <w:tr>
+        <w:tc>
+          <w:tcPr>
+            <w:tcW w:w="8296" w:type="dxa"/>
+          </w:tcPr>
+          <w:p>
+            <w:pPr>
+              <w:rPr>
+                <w:rFonts w:ascii="Times New Roman" w:hAnsi="Times New Roman" w:cs="Times New Roman"/>
+                <w:sz w:val="24"/>
+                <w:szCs w:val="24"/>
+              </w:rPr>
+            </w:pPr>
+            <w:r>
+              <w:rPr>
+                <w:rFonts w:ascii="Times New Roman" w:hAnsi="Times New Roman" w:cs="Times New Roman"/>
+                <w:sz w:val="24"/>
+                <w:szCs w:val="24"/>
+              </w:rPr>
+              <w:t>2025/03/10 02:57:05 - Input File CSV.0 - Header row skipped in file 'D:\HIRA\01_FAKHIRAZAHRANY\KULIAH\01. MATKUL\SEMESTER 4\05. DATA WAREHOUSE\Week 1\CarDistributionSales.csv'</w:t>
+            </w:r>
+          </w:p>
+        </w:tc>
+      </w:tr>
+      <w:tr>
+        <w:tc>
+          <w:tcPr>
+            <w:tcW w:w="8296" w:type="dxa"/>
+          </w:tcPr>
+          <w:p>
+            <w:pPr>
+              <w:rPr>
+                <w:rFonts w:ascii="Times New Roman" w:hAnsi="Times New Roman" w:cs="Times New Roman"/>
+                <w:sz w:val="24"/>
+                <w:szCs w:val="24"/>
+              </w:rPr>
+            </w:pPr>
+            <w:r>
+              <w:rPr>
+                <w:rFonts w:ascii="Times New Roman" w:hAnsi="Times New Roman" w:cs="Times New Roman"/>
+                <w:sz w:val="24"/>
+                <w:szCs w:val="24"/>
+              </w:rPr>
+              <w:t>2025/03/10 02:57:05 - Input File CSV.0 - Finished processing (I=20, O=0, R=0, W=19, U=0, E=0)</w:t>
+            </w:r>
+          </w:p>
+        </w:tc>
+      </w:tr>
+      <w:tr>
+        <w:tc>
+          <w:tcPr>
+            <w:tcW w:w="8296" w:type="dxa"/>
+          </w:tcPr>
+          <w:p>
+            <w:pPr>
+              <w:rPr>
+                <w:rFonts w:ascii="Times New Roman" w:hAnsi="Times New Roman" w:cs="Times New Roman"/>
+                <w:sz w:val="24"/>
+                <w:szCs w:val="24"/>
+              </w:rPr>
+            </w:pPr>
+            <w:r>
+              <w:rPr>
+                <w:rFonts w:ascii="Times New Roman" w:hAnsi="Times New Roman" w:cs="Times New Roman"/>
+                <w:sz w:val="24"/>
+                <w:szCs w:val="24"/>
+              </w:rPr>
+              <w:t>2025/03/10 02:57:05 - Filter data.0 - Finished processing (I=0, O=0, R=19, W=19, U=0, E=0)</w:t>
+            </w:r>
+          </w:p>
+        </w:tc>
+      </w:tr>
+      <w:tr>
+        <w:tc>
+          <w:tcPr>
+            <w:tcW w:w="8296" w:type="dxa"/>
+          </w:tcPr>
+          <w:p>
+            <w:pPr>
+              <w:rPr>
+                <w:rFonts w:ascii="Times New Roman" w:hAnsi="Times New Roman" w:cs="Times New Roman"/>
+                <w:sz w:val="24"/>
+                <w:szCs w:val="24"/>
+              </w:rPr>
+            </w:pPr>
+            <w:r>
+              <w:rPr>
+                <w:rFonts w:ascii="Times New Roman" w:hAnsi="Times New Roman" w:cs="Times New Roman"/>
+                <w:sz w:val="24"/>
+                <w:szCs w:val="24"/>
+              </w:rPr>
+              <w:t>2025/03/10 02:57:05 - Text file output.0 - Finished processing (I=0, O=15, R=14, W=14, U=0, E=0)</w:t>
+            </w:r>
+          </w:p>
+        </w:tc>
+      </w:tr>
+      <w:tr>
+        <w:tc>
+          <w:tcPr>
+            <w:tcW w:w="8296" w:type="dxa"/>
+          </w:tcPr>
+          <w:p>
+            <w:pPr>
+              <w:rPr>
+                <w:rFonts w:ascii="Times New Roman" w:hAnsi="Times New Roman" w:cs="Times New Roman"/>
+                <w:sz w:val="24"/>
+                <w:szCs w:val="24"/>
+              </w:rPr>
+            </w:pPr>
+            <w:r>
+              <w:rPr>
+                <w:rFonts w:ascii="Times New Roman" w:hAnsi="Times New Roman" w:cs="Times New Roman"/>
+                <w:sz w:val="24"/>
+                <w:szCs w:val="24"/>
+              </w:rPr>
+              <w:t>2025/03/10 02:57:05 - Microsoft Excel output.0 - Finished processing (I=0, O=5, R=5, W=5, U=0, E=0)</w:t>
+            </w:r>
+          </w:p>
+        </w:tc>
+      </w:tr>
+      <w:tr>
+        <w:tc>
+          <w:tcPr>
+            <w:tcW w:w="8296" w:type="dxa"/>
+          </w:tcPr>
+          <w:p>
+            <w:pPr>
+              <w:rPr>
+                <w:rFonts w:ascii="Times New Roman" w:hAnsi="Times New Roman" w:cs="Times New Roman"/>
+                <w:sz w:val="24"/>
+                <w:szCs w:val="24"/>
+              </w:rPr>
+            </w:pPr>
+            <w:r>
+              <w:rPr>
+                <w:rFonts w:ascii="Times New Roman" w:hAnsi="Times New Roman" w:cs="Times New Roman"/>
+                <w:sz w:val="24"/>
+                <w:szCs w:val="24"/>
+              </w:rPr>
+              <w:t>2025/03/10 02:57:05 - Spoon - The transformation has finished!!</w:t>
+            </w:r>
+          </w:p>
+        </w:tc>
+      </w:tr>
+    </w:tbl>
+    <w:p>
+      <w:pPr>
+        <w:jc w:val="both"/>
+        <w:rPr>
+          <w:rFonts w:ascii="Times New Roman" w:hAnsi="Times New Roman" w:cs="Times New Roman"/>
+          <w:sz w:val="24"/>
+          <w:szCs w:val="24"/>
+        </w:rPr>
+      </w:pPr>
+      <w:r>
+        <w:rPr>
+          <w:rFonts w:ascii="Times New Roman" w:hAnsi="Times New Roman" w:cs="Times New Roman"/>
+          <w:sz w:val="24"/>
+          <w:szCs w:val="24"/>
+        </w:rPr>
+        <w:tab/>
+      </w:r>
+    </w:p>
+    <w:p>
+      <w:pPr>
+        <w:ind w:left="720"/>
+        <w:jc w:val="both"/>
+        <w:rPr>
+          <w:rFonts w:cs="Times New Roman"/>
+          <w:szCs w:val="24"/>
+        </w:rPr>
+      </w:pPr>
+      <w:r>
+        <w:rPr>
+          <w:rFonts w:ascii="Times New Roman" w:hAnsi="Times New Roman" w:cs="Times New Roman"/>
+          <w:sz w:val="24"/>
+          <w:szCs w:val="24"/>
+        </w:rPr>
+        <w:tab/>
+      </w:r>
+      <w:r>
+        <w:rPr>
+          <w:rFonts w:ascii="Times New Roman" w:hAnsi="Times New Roman" w:cs="Times New Roman"/>
+          <w:sz w:val="24"/>
+          <w:szCs w:val="24"/>
+        </w:rPr>
+        <w:t xml:space="preserve">Based on this Log, on Filter Processed </w:t>
+      </w:r>
+      <w:r>
+        <w:rPr>
+          <w:rFonts w:cs="Times New Roman"/>
+          <w:szCs w:val="24"/>
+        </w:rPr>
+        <w:t>the system first reads the CarDistributionSales.csv file. Based on the log, the header row was skipped, meaning the first row was not treated as data. A total of 20 rows were read, but only 19 rows were successfully processed, possibly because one row was empty or had an issue.</w:t>
+      </w:r>
+    </w:p>
+    <w:p>
+      <w:pPr>
+        <w:ind w:left="720" w:firstLine="720"/>
+        <w:jc w:val="both"/>
+        <w:rPr>
+          <w:rFonts w:ascii="Times New Roman" w:hAnsi="Times New Roman" w:cs="Times New Roman"/>
+          <w:sz w:val="24"/>
+          <w:szCs w:val="24"/>
+        </w:rPr>
+      </w:pPr>
+      <w:r>
+        <w:rPr>
+          <w:rFonts w:ascii="Times New Roman" w:hAnsi="Times New Roman" w:cs="Times New Roman"/>
+          <w:sz w:val="24"/>
+          <w:szCs w:val="24"/>
+        </w:rPr>
+        <w:t>Next, the data went through the Filter Rows step. The log shows that 19 rows were processed and written, which means the filter executed, but no rows were actually removed.</w:t>
+      </w:r>
+    </w:p>
+    <w:p>
+      <w:pPr>
+        <w:ind w:left="720" w:firstLine="720"/>
+        <w:jc w:val="both"/>
+        <w:rPr>
+          <w:rFonts w:ascii="Times New Roman" w:hAnsi="Times New Roman" w:cs="Times New Roman"/>
+          <w:sz w:val="24"/>
+          <w:szCs w:val="24"/>
+        </w:rPr>
+      </w:pPr>
+      <w:r>
+        <w:rPr>
+          <w:rFonts w:ascii="Times New Roman" w:hAnsi="Times New Roman" w:cs="Times New Roman"/>
+          <w:sz w:val="24"/>
+          <w:szCs w:val="24"/>
+        </w:rPr>
+        <w:t>After filtering, the data that passed the filter was sent to the Text File Output step. The log indicates that 15 rows entered this process, but only 14 were successfully written to the file. Meanwhile, the data that did not meet the filter criteria was sent to Microsoft Excel Output, where 5 rows were written into an Excel file.</w:t>
+      </w:r>
+    </w:p>
+    <w:p>
+      <w:pPr>
+        <w:ind w:left="720" w:firstLine="720"/>
+        <w:jc w:val="both"/>
+        <w:rPr>
+          <w:rFonts w:ascii="Times New Roman" w:hAnsi="Times New Roman" w:cs="Times New Roman"/>
+          <w:sz w:val="24"/>
+          <w:szCs w:val="24"/>
+        </w:rPr>
+      </w:pPr>
+    </w:p>
+    <w:p>
+      <w:pPr>
+        <w:ind w:left="720" w:firstLine="720"/>
+        <w:jc w:val="both"/>
+        <w:rPr>
+          <w:rFonts w:ascii="Times New Roman" w:hAnsi="Times New Roman" w:cs="Times New Roman"/>
+          <w:sz w:val="24"/>
+          <w:szCs w:val="24"/>
+        </w:rPr>
+      </w:pPr>
+    </w:p>
+    <w:p>
+      <w:pPr>
+        <w:ind w:left="720" w:firstLine="720"/>
+        <w:jc w:val="both"/>
+        <w:rPr>
+          <w:rFonts w:ascii="Times New Roman" w:hAnsi="Times New Roman" w:cs="Times New Roman"/>
+          <w:sz w:val="24"/>
+          <w:szCs w:val="24"/>
+        </w:rPr>
+      </w:pPr>
+    </w:p>
+    <w:p>
+      <w:pPr>
+        <w:ind w:left="720" w:firstLine="720"/>
+        <w:jc w:val="both"/>
+        <w:rPr>
+          <w:rFonts w:ascii="Times New Roman" w:hAnsi="Times New Roman" w:cs="Times New Roman"/>
+          <w:sz w:val="24"/>
+          <w:szCs w:val="24"/>
+        </w:rPr>
+      </w:pPr>
+    </w:p>
+    <w:p>
+      <w:pPr>
+        <w:ind w:left="720" w:firstLine="720"/>
+        <w:jc w:val="both"/>
+        <w:rPr>
+          <w:rFonts w:ascii="Times New Roman" w:hAnsi="Times New Roman" w:cs="Times New Roman"/>
+          <w:sz w:val="24"/>
+          <w:szCs w:val="24"/>
+        </w:rPr>
+      </w:pPr>
+    </w:p>
+    <w:p>
+      <w:pPr>
+        <w:ind w:left="720" w:firstLine="720"/>
+        <w:jc w:val="both"/>
+        <w:rPr>
+          <w:rFonts w:ascii="Times New Roman" w:hAnsi="Times New Roman" w:cs="Times New Roman"/>
+          <w:sz w:val="24"/>
+          <w:szCs w:val="24"/>
+        </w:rPr>
+      </w:pPr>
+    </w:p>
+    <w:p>
+      <w:pPr>
+        <w:numPr>
+          <w:ilvl w:val="0"/>
+          <w:numId w:val="14"/>
+        </w:numPr>
+        <w:jc w:val="both"/>
+        <w:rPr>
+          <w:rFonts w:ascii="Times New Roman" w:hAnsi="Times New Roman" w:cs="Times New Roman"/>
+          <w:sz w:val="24"/>
+          <w:szCs w:val="24"/>
+        </w:rPr>
+      </w:pPr>
+      <w:proofErr w:type="spellStart"/>
+      <w:r>
+        <w:rPr>
+          <w:rFonts w:ascii="Times New Roman" w:hAnsi="Times New Roman" w:cs="Times New Roman"/>
+          <w:sz w:val="24"/>
+          <w:szCs w:val="24"/>
+        </w:rPr>
+        <w:lastRenderedPageBreak/>
+        <w:t>Berapa</w:t>
+      </w:r>
+      <w:proofErr w:type="spellEnd"/>
+      <w:r>
+        <w:rPr>
+          <w:rFonts w:ascii="Times New Roman" w:hAnsi="Times New Roman" w:cs="Times New Roman"/>
+          <w:sz w:val="24"/>
+          <w:szCs w:val="24"/>
+        </w:rPr>
+        <w:t xml:space="preserve"> </w:t>
+      </w:r>
+      <w:proofErr w:type="spellStart"/>
+      <w:r>
+        <w:rPr>
+          <w:rFonts w:ascii="Times New Roman" w:hAnsi="Times New Roman" w:cs="Times New Roman"/>
+          <w:sz w:val="24"/>
+          <w:szCs w:val="24"/>
+        </w:rPr>
+        <w:t>waktu</w:t>
+      </w:r>
+      <w:proofErr w:type="spellEnd"/>
+      <w:r>
+        <w:rPr>
+          <w:rFonts w:ascii="Times New Roman" w:hAnsi="Times New Roman" w:cs="Times New Roman"/>
+          <w:sz w:val="24"/>
+          <w:szCs w:val="24"/>
+        </w:rPr>
+        <w:t xml:space="preserve"> yang </w:t>
+      </w:r>
+      <w:proofErr w:type="spellStart"/>
+      <w:r>
+        <w:rPr>
+          <w:rFonts w:ascii="Times New Roman" w:hAnsi="Times New Roman" w:cs="Times New Roman"/>
+          <w:sz w:val="24"/>
+          <w:szCs w:val="24"/>
+        </w:rPr>
+        <w:t>dibutuhkan</w:t>
+      </w:r>
+      <w:proofErr w:type="spellEnd"/>
+      <w:r>
+        <w:rPr>
+          <w:rFonts w:ascii="Times New Roman" w:hAnsi="Times New Roman" w:cs="Times New Roman"/>
+          <w:sz w:val="24"/>
+          <w:szCs w:val="24"/>
+        </w:rPr>
+        <w:t xml:space="preserve"> </w:t>
+      </w:r>
+      <w:proofErr w:type="spellStart"/>
+      <w:r>
+        <w:rPr>
+          <w:rFonts w:ascii="Times New Roman" w:hAnsi="Times New Roman" w:cs="Times New Roman"/>
+          <w:sz w:val="24"/>
+          <w:szCs w:val="24"/>
+        </w:rPr>
+        <w:t>untuk</w:t>
+      </w:r>
+      <w:proofErr w:type="spellEnd"/>
+      <w:r>
+        <w:rPr>
+          <w:rFonts w:ascii="Times New Roman" w:hAnsi="Times New Roman" w:cs="Times New Roman"/>
+          <w:sz w:val="24"/>
+          <w:szCs w:val="24"/>
+        </w:rPr>
+        <w:t xml:space="preserve"> </w:t>
+      </w:r>
+      <w:proofErr w:type="spellStart"/>
+      <w:r>
+        <w:rPr>
+          <w:rFonts w:ascii="Times New Roman" w:hAnsi="Times New Roman" w:cs="Times New Roman"/>
+          <w:sz w:val="24"/>
+          <w:szCs w:val="24"/>
+        </w:rPr>
+        <w:t>melakukan</w:t>
+      </w:r>
+      <w:proofErr w:type="spellEnd"/>
+      <w:r>
+        <w:rPr>
+          <w:rFonts w:ascii="Times New Roman" w:hAnsi="Times New Roman" w:cs="Times New Roman"/>
+          <w:sz w:val="24"/>
+          <w:szCs w:val="24"/>
+        </w:rPr>
+        <w:t xml:space="preserve"> </w:t>
+      </w:r>
+      <w:proofErr w:type="spellStart"/>
+      <w:r>
+        <w:rPr>
+          <w:rFonts w:ascii="Times New Roman" w:hAnsi="Times New Roman" w:cs="Times New Roman"/>
+          <w:sz w:val="24"/>
+          <w:szCs w:val="24"/>
+        </w:rPr>
+        <w:t>eksekusi</w:t>
+      </w:r>
+      <w:proofErr w:type="spellEnd"/>
+      <w:r>
+        <w:rPr>
+          <w:rFonts w:ascii="Times New Roman" w:hAnsi="Times New Roman" w:cs="Times New Roman"/>
+          <w:sz w:val="24"/>
+          <w:szCs w:val="24"/>
+        </w:rPr>
+        <w:t xml:space="preserve"> Extract Transfer Load data </w:t>
+      </w:r>
+      <w:proofErr w:type="spellStart"/>
+      <w:r>
+        <w:rPr>
+          <w:rFonts w:ascii="Times New Roman" w:hAnsi="Times New Roman" w:cs="Times New Roman"/>
+          <w:sz w:val="24"/>
+          <w:szCs w:val="24"/>
+        </w:rPr>
+        <w:t>ini</w:t>
+      </w:r>
+      <w:proofErr w:type="spellEnd"/>
+      <w:r>
+        <w:rPr>
+          <w:rFonts w:ascii="Times New Roman" w:hAnsi="Times New Roman" w:cs="Times New Roman"/>
+          <w:sz w:val="24"/>
+          <w:szCs w:val="24"/>
+        </w:rPr>
+        <w:t xml:space="preserve">? </w:t>
+      </w:r>
+      <w:proofErr w:type="spellStart"/>
+      <w:r>
+        <w:rPr>
+          <w:rFonts w:ascii="Times New Roman" w:hAnsi="Times New Roman" w:cs="Times New Roman"/>
+          <w:sz w:val="24"/>
+          <w:szCs w:val="24"/>
+        </w:rPr>
+        <w:t>Bandingkan</w:t>
+      </w:r>
+      <w:proofErr w:type="spellEnd"/>
+      <w:r>
+        <w:rPr>
+          <w:rFonts w:ascii="Times New Roman" w:hAnsi="Times New Roman" w:cs="Times New Roman"/>
+          <w:sz w:val="24"/>
+          <w:szCs w:val="24"/>
+        </w:rPr>
+        <w:t xml:space="preserve"> </w:t>
+      </w:r>
+      <w:proofErr w:type="spellStart"/>
+      <w:r>
+        <w:rPr>
+          <w:rFonts w:ascii="Times New Roman" w:hAnsi="Times New Roman" w:cs="Times New Roman"/>
+          <w:sz w:val="24"/>
+          <w:szCs w:val="24"/>
+        </w:rPr>
+        <w:t>dengan</w:t>
+      </w:r>
+      <w:proofErr w:type="spellEnd"/>
+      <w:r>
+        <w:rPr>
+          <w:rFonts w:ascii="Times New Roman" w:hAnsi="Times New Roman" w:cs="Times New Roman"/>
+          <w:sz w:val="24"/>
+          <w:szCs w:val="24"/>
+        </w:rPr>
+        <w:t xml:space="preserve"> 3 </w:t>
+      </w:r>
+      <w:proofErr w:type="spellStart"/>
+      <w:r>
+        <w:rPr>
+          <w:rFonts w:ascii="Times New Roman" w:hAnsi="Times New Roman" w:cs="Times New Roman"/>
+          <w:sz w:val="24"/>
+          <w:szCs w:val="24"/>
+        </w:rPr>
+        <w:t>teman</w:t>
+      </w:r>
+      <w:proofErr w:type="spellEnd"/>
+      <w:r>
+        <w:rPr>
+          <w:rFonts w:ascii="Times New Roman" w:hAnsi="Times New Roman" w:cs="Times New Roman"/>
+          <w:sz w:val="24"/>
+          <w:szCs w:val="24"/>
+        </w:rPr>
+        <w:t xml:space="preserve"> yang lain, </w:t>
+      </w:r>
+      <w:proofErr w:type="spellStart"/>
+      <w:r>
+        <w:rPr>
+          <w:rFonts w:ascii="Times New Roman" w:hAnsi="Times New Roman" w:cs="Times New Roman"/>
+          <w:sz w:val="24"/>
+          <w:szCs w:val="24"/>
+        </w:rPr>
+        <w:t>identifikasi</w:t>
+      </w:r>
+      <w:proofErr w:type="spellEnd"/>
+      <w:r>
+        <w:rPr>
+          <w:rFonts w:ascii="Times New Roman" w:hAnsi="Times New Roman" w:cs="Times New Roman"/>
+          <w:sz w:val="24"/>
+          <w:szCs w:val="24"/>
+        </w:rPr>
+        <w:t xml:space="preserve"> pula </w:t>
+      </w:r>
+      <w:proofErr w:type="spellStart"/>
+      <w:r>
+        <w:rPr>
+          <w:rFonts w:ascii="Times New Roman" w:hAnsi="Times New Roman" w:cs="Times New Roman"/>
+          <w:sz w:val="24"/>
+          <w:szCs w:val="24"/>
+        </w:rPr>
+        <w:t>spesifikasi</w:t>
+      </w:r>
+      <w:proofErr w:type="spellEnd"/>
+      <w:r>
+        <w:rPr>
+          <w:rFonts w:ascii="Times New Roman" w:hAnsi="Times New Roman" w:cs="Times New Roman"/>
+          <w:sz w:val="24"/>
+          <w:szCs w:val="24"/>
+        </w:rPr>
+        <w:t xml:space="preserve"> </w:t>
+      </w:r>
+      <w:proofErr w:type="spellStart"/>
+      <w:r>
+        <w:rPr>
+          <w:rFonts w:ascii="Times New Roman" w:hAnsi="Times New Roman" w:cs="Times New Roman"/>
+          <w:sz w:val="24"/>
+          <w:szCs w:val="24"/>
+        </w:rPr>
+        <w:t>perangkat</w:t>
+      </w:r>
+      <w:proofErr w:type="spellEnd"/>
+      <w:r>
+        <w:rPr>
+          <w:rFonts w:ascii="Times New Roman" w:hAnsi="Times New Roman" w:cs="Times New Roman"/>
+          <w:sz w:val="24"/>
+          <w:szCs w:val="24"/>
+        </w:rPr>
+        <w:t xml:space="preserve"> yang </w:t>
+      </w:r>
+      <w:proofErr w:type="spellStart"/>
+      <w:r>
+        <w:rPr>
+          <w:rFonts w:ascii="Times New Roman" w:hAnsi="Times New Roman" w:cs="Times New Roman"/>
+          <w:sz w:val="24"/>
+          <w:szCs w:val="24"/>
+        </w:rPr>
+        <w:t>digunakan</w:t>
+      </w:r>
+      <w:proofErr w:type="spellEnd"/>
+      <w:r>
+        <w:rPr>
+          <w:rFonts w:ascii="Times New Roman" w:hAnsi="Times New Roman" w:cs="Times New Roman"/>
+          <w:sz w:val="24"/>
+          <w:szCs w:val="24"/>
+        </w:rPr>
+        <w:t xml:space="preserve"> (Processor, RAM, Storage, VGA, </w:t>
+      </w:r>
+      <w:proofErr w:type="gramStart"/>
+      <w:r>
+        <w:rPr>
+          <w:rFonts w:ascii="Times New Roman" w:hAnsi="Times New Roman" w:cs="Times New Roman"/>
+          <w:sz w:val="24"/>
+          <w:szCs w:val="24"/>
+        </w:rPr>
+        <w:t>CPU )</w:t>
+      </w:r>
+      <w:proofErr w:type="gramEnd"/>
+      <w:r>
+        <w:rPr>
+          <w:rFonts w:ascii="Times New Roman" w:hAnsi="Times New Roman" w:cs="Times New Roman"/>
+          <w:sz w:val="24"/>
+          <w:szCs w:val="24"/>
+        </w:rPr>
+        <w:t xml:space="preserve">. </w:t>
+      </w:r>
+      <w:proofErr w:type="spellStart"/>
+      <w:r>
+        <w:rPr>
+          <w:rFonts w:ascii="Times New Roman" w:hAnsi="Times New Roman" w:cs="Times New Roman"/>
+          <w:sz w:val="24"/>
+          <w:szCs w:val="24"/>
+        </w:rPr>
+        <w:t>bandingkan</w:t>
+      </w:r>
+      <w:proofErr w:type="spellEnd"/>
+      <w:r>
+        <w:rPr>
+          <w:rFonts w:ascii="Times New Roman" w:hAnsi="Times New Roman" w:cs="Times New Roman"/>
+          <w:sz w:val="24"/>
+          <w:szCs w:val="24"/>
+        </w:rPr>
+        <w:t xml:space="preserve"> </w:t>
+      </w:r>
+      <w:proofErr w:type="spellStart"/>
+      <w:r>
+        <w:rPr>
+          <w:rFonts w:ascii="Times New Roman" w:hAnsi="Times New Roman" w:cs="Times New Roman"/>
+          <w:sz w:val="24"/>
+          <w:szCs w:val="24"/>
+        </w:rPr>
+        <w:t>dalam</w:t>
+      </w:r>
+      <w:proofErr w:type="spellEnd"/>
+      <w:r>
+        <w:rPr>
+          <w:rFonts w:ascii="Times New Roman" w:hAnsi="Times New Roman" w:cs="Times New Roman"/>
+          <w:sz w:val="24"/>
+          <w:szCs w:val="24"/>
+        </w:rPr>
+        <w:t xml:space="preserve"> </w:t>
+      </w:r>
+      <w:proofErr w:type="spellStart"/>
+      <w:r>
+        <w:rPr>
+          <w:rFonts w:ascii="Times New Roman" w:hAnsi="Times New Roman" w:cs="Times New Roman"/>
+          <w:sz w:val="24"/>
+          <w:szCs w:val="24"/>
+        </w:rPr>
+        <w:t>bentuk</w:t>
+      </w:r>
+      <w:proofErr w:type="spellEnd"/>
+      <w:r>
+        <w:rPr>
+          <w:rFonts w:ascii="Times New Roman" w:hAnsi="Times New Roman" w:cs="Times New Roman"/>
+          <w:sz w:val="24"/>
+          <w:szCs w:val="24"/>
+        </w:rPr>
+        <w:t xml:space="preserve"> </w:t>
+      </w:r>
+      <w:r>
+        <w:rPr>
+          <w:rFonts w:ascii="Times New Roman" w:hAnsi="Times New Roman" w:cs="Times New Roman"/>
+          <w:sz w:val="24"/>
+          <w:szCs w:val="24"/>
+        </w:rPr>
+        <w:t>table</w:t>
+      </w:r>
+    </w:p>
+    <w:p>
+      <w:pPr>
+        <w:ind w:left="720"/>
+        <w:jc w:val="both"/>
+        <w:rPr>
+          <w:rFonts w:ascii="Times New Roman" w:hAnsi="Times New Roman" w:cs="Times New Roman"/>
+          <w:sz w:val="24"/>
+          <w:szCs w:val="24"/>
+        </w:rPr>
+      </w:pPr>
+      <w:r>
+        <w:rPr>
+          <w:rFonts w:ascii="Times New Roman" w:hAnsi="Times New Roman" w:cs="Times New Roman"/>
+          <w:sz w:val="24"/>
+          <w:szCs w:val="24"/>
+        </w:rPr>
+        <w:drawing>
+          <wp:inline distT="0" distB="0" distL="0" distR="0" wp14:anchorId="4937435C" wp14:editId="2C4BA678">
+            <wp:extent cx="5519080" cy="1699260"/>
+            <wp:effectExtent l="0" t="0" r="5715" b="0"/>
+            <wp:docPr id="542207742" name="Picture 1"/>
+            <wp:cNvGraphicFramePr>
+              <a:graphicFrameLocks xmlns:a="http://schemas.openxmlformats.org/drawingml/2006/main" noChangeAspect="1"/>
+            </wp:cNvGraphicFramePr>
+            <a:graphic xmlns:a="http://schemas.openxmlformats.org/drawingml/2006/main">
+              <a:graphicData uri="http://schemas.openxmlformats.org/drawingml/2006/picture">
+                <pic:pic xmlns:pic="http://schemas.openxmlformats.org/drawingml/2006/picture">
+                  <pic:nvPicPr>
+                    <pic:cNvPr id="542207742" name=""/>
+                    <pic:cNvPicPr/>
+                  </pic:nvPicPr>
+                  <pic:blipFill>
+                    <a:blip r:embed="rId60"/>
+                    <a:stretch>
+                      <a:fillRect/>
+                    </a:stretch>
+                  </pic:blipFill>
+                  <pic:spPr>
+                    <a:xfrm>
+                      <a:off x="0" y="0"/>
+                      <a:ext cx="5533519" cy="1703706"/>
+                    </a:xfrm>
+                    <a:prstGeom prst="rect">
+                      <a:avLst/>
+                    </a:prstGeom>
+                  </pic:spPr>
+                </pic:pic>
+              </a:graphicData>
+            </a:graphic>
+          </wp:inline>
+        </w:drawing>
+      </w:r>
+    </w:p>
+    <w:p>
+      <w:pPr>
+        <w:ind w:left="720" w:firstLine="720"/>
+        <w:jc w:val="both"/>
+        <w:rPr>
+          <w:rFonts w:ascii="Times New Roman" w:hAnsi="Times New Roman" w:cs="Times New Roman"/>
+          <w:sz w:val="24"/>
+          <w:szCs w:val="24"/>
+        </w:rPr>
+      </w:pPr>
+      <w:r>
+        <w:rPr>
+          <w:rFonts w:ascii="Times New Roman" w:hAnsi="Times New Roman" w:cs="Times New Roman"/>
+          <w:sz w:val="24"/>
+          <w:szCs w:val="24"/>
+        </w:rPr>
+        <w:t>Based on my log, the process of Extract, Transform, and Load (ETL) was completed in less than one second. The transformation started at 02:57:05, and by the same timestamp, it had already finished. This indicates that the execution was very fast, likely due to the small dataset or the efficiency of the processing pipeline.</w:t>
+      </w:r>
     </w:p>
     <w:p>
       <w:pPr>
@@ -17803,6 +19191,119 @@
     </w:lvl>
   </w:abstractNum>
   <w:abstractNum w:abstractNumId="2" w15:restartNumberingAfterBreak="0">
+    <w:nsid w:val="13AE2798"/>
+    <w:multiLevelType w:val="multilevel"/>
+    <w:tmpl w:val="4F9472D2"/>
+    <w:lvl w:ilvl="0">
+      <w:start w:val="1"/>
+      <w:numFmt w:val="decimal"/>
+      <w:lvlText w:val="%1."/>
+      <w:lvlJc w:val="left"/>
+      <w:pPr>
+        <w:tabs>
+          <w:tab w:val="num" w:pos="720"/>
+        </w:tabs>
+        <w:ind w:left="720" w:hanging="360"/>
+      </w:pPr>
+    </w:lvl>
+    <w:lvl w:ilvl="1" w:tentative="1">
+      <w:start w:val="1"/>
+      <w:numFmt w:val="decimal"/>
+      <w:lvlText w:val="%2."/>
+      <w:lvlJc w:val="left"/>
+      <w:pPr>
+        <w:tabs>
+          <w:tab w:val="num" w:pos="1440"/>
+        </w:tabs>
+        <w:ind w:left="1440" w:hanging="360"/>
+      </w:pPr>
+    </w:lvl>
+    <w:lvl w:ilvl="2" w:tentative="1">
+      <w:start w:val="1"/>
+      <w:numFmt w:val="decimal"/>
+      <w:lvlText w:val="%3."/>
+      <w:lvlJc w:val="left"/>
+      <w:pPr>
+        <w:tabs>
+          <w:tab w:val="num" w:pos="2160"/>
+        </w:tabs>
+        <w:ind w:left="2160" w:hanging="360"/>
+      </w:pPr>
+    </w:lvl>
+    <w:lvl w:ilvl="3" w:tentative="1">
+      <w:start w:val="1"/>
+      <w:numFmt w:val="decimal"/>
+      <w:lvlText w:val="%4."/>
+      <w:lvlJc w:val="left"/>
+      <w:pPr>
+        <w:tabs>
+          <w:tab w:val="num" w:pos="2880"/>
+        </w:tabs>
+        <w:ind w:left="2880" w:hanging="360"/>
+      </w:pPr>
+    </w:lvl>
+    <w:lvl w:ilvl="4" w:tentative="1">
+      <w:start w:val="1"/>
+      <w:numFmt w:val="decimal"/>
+      <w:lvlText w:val="%5."/>
+      <w:lvlJc w:val="left"/>
+      <w:pPr>
+        <w:tabs>
+          <w:tab w:val="num" w:pos="3600"/>
+        </w:tabs>
+        <w:ind w:left="3600" w:hanging="360"/>
+      </w:pPr>
+    </w:lvl>
+    <w:lvl w:ilvl="5" w:tentative="1">
+      <w:start w:val="1"/>
+      <w:numFmt w:val="decimal"/>
+      <w:lvlText w:val="%6."/>
+      <w:lvlJc w:val="left"/>
+      <w:pPr>
+        <w:tabs>
+          <w:tab w:val="num" w:pos="4320"/>
+        </w:tabs>
+        <w:ind w:left="4320" w:hanging="360"/>
+      </w:pPr>
+    </w:lvl>
+    <w:lvl w:ilvl="6" w:tentative="1">
+      <w:start w:val="1"/>
+      <w:numFmt w:val="decimal"/>
+      <w:lvlText w:val="%7."/>
+      <w:lvlJc w:val="left"/>
+      <w:pPr>
+        <w:tabs>
+          <w:tab w:val="num" w:pos="5040"/>
+        </w:tabs>
+        <w:ind w:left="5040" w:hanging="360"/>
+      </w:pPr>
+    </w:lvl>
+    <w:lvl w:ilvl="7" w:tentative="1">
+      <w:start w:val="1"/>
+      <w:numFmt w:val="decimal"/>
+      <w:lvlText w:val="%8."/>
+      <w:lvlJc w:val="left"/>
+      <w:pPr>
+        <w:tabs>
+          <w:tab w:val="num" w:pos="5760"/>
+        </w:tabs>
+        <w:ind w:left="5760" w:hanging="360"/>
+      </w:pPr>
+    </w:lvl>
+    <w:lvl w:ilvl="8" w:tentative="1">
+      <w:start w:val="1"/>
+      <w:numFmt w:val="decimal"/>
+      <w:lvlText w:val="%9."/>
+      <w:lvlJc w:val="left"/>
+      <w:pPr>
+        <w:tabs>
+          <w:tab w:val="num" w:pos="6480"/>
+        </w:tabs>
+        <w:ind w:left="6480" w:hanging="360"/>
+      </w:pPr>
+    </w:lvl>
+  </w:abstractNum>
+  <w:abstractNum w:abstractNumId="3" w15:restartNumberingAfterBreak="0">
     <w:nsid w:val="146F0AE0"/>
     <w:multiLevelType w:val="multilevel"/>
     <w:tmpl w:val="A41C58A2"/>
@@ -17915,7 +19416,7 @@
       </w:pPr>
     </w:lvl>
   </w:abstractNum>
-  <w:abstractNum w:abstractNumId="3" w15:restartNumberingAfterBreak="0">
+  <w:abstractNum w:abstractNumId="4" w15:restartNumberingAfterBreak="0">
     <w:nsid w:val="1D5C7ADF"/>
     <w:multiLevelType w:val="multilevel"/>
     <w:tmpl w:val="3F0C142A"/>
@@ -18028,7 +19529,7 @@
       </w:pPr>
     </w:lvl>
   </w:abstractNum>
-  <w:abstractNum w:abstractNumId="4" w15:restartNumberingAfterBreak="0">
+  <w:abstractNum w:abstractNumId="5" w15:restartNumberingAfterBreak="0">
     <w:nsid w:val="232F77CD"/>
     <w:multiLevelType w:val="hybridMultilevel"/>
     <w:tmpl w:val="9AD6872A"/>
@@ -18117,7 +19618,7 @@
       </w:pPr>
     </w:lvl>
   </w:abstractNum>
-  <w:abstractNum w:abstractNumId="5" w15:restartNumberingAfterBreak="0">
+  <w:abstractNum w:abstractNumId="6" w15:restartNumberingAfterBreak="0">
     <w:nsid w:val="25380133"/>
     <w:multiLevelType w:val="multilevel"/>
     <w:tmpl w:val="60ECA2BC"/>
@@ -18230,7 +19731,7 @@
       </w:pPr>
     </w:lvl>
   </w:abstractNum>
-  <w:abstractNum w:abstractNumId="6" w15:restartNumberingAfterBreak="0">
+  <w:abstractNum w:abstractNumId="7" w15:restartNumberingAfterBreak="0">
     <w:nsid w:val="25E74FFB"/>
     <w:multiLevelType w:val="multilevel"/>
     <w:tmpl w:val="0062FC46"/>
@@ -18343,7 +19844,7 @@
       </w:pPr>
     </w:lvl>
   </w:abstractNum>
-  <w:abstractNum w:abstractNumId="7" w15:restartNumberingAfterBreak="0">
+  <w:abstractNum w:abstractNumId="8" w15:restartNumberingAfterBreak="0">
     <w:nsid w:val="2C475727"/>
     <w:multiLevelType w:val="hybridMultilevel"/>
     <w:tmpl w:val="E0E2FAF2"/>
@@ -18432,7 +19933,7 @@
       </w:pPr>
     </w:lvl>
   </w:abstractNum>
-  <w:abstractNum w:abstractNumId="8" w15:restartNumberingAfterBreak="0">
+  <w:abstractNum w:abstractNumId="9" w15:restartNumberingAfterBreak="0">
     <w:nsid w:val="33F92312"/>
     <w:multiLevelType w:val="hybridMultilevel"/>
     <w:tmpl w:val="21D07074"/>
@@ -18521,7 +20022,7 @@
       </w:pPr>
     </w:lvl>
   </w:abstractNum>
-  <w:abstractNum w:abstractNumId="9" w15:restartNumberingAfterBreak="0">
+  <w:abstractNum w:abstractNumId="10" w15:restartNumberingAfterBreak="0">
     <w:nsid w:val="371E30C8"/>
     <w:multiLevelType w:val="hybridMultilevel"/>
     <w:tmpl w:val="255A3026"/>
@@ -18610,7 +20111,7 @@
       </w:pPr>
     </w:lvl>
   </w:abstractNum>
-  <w:abstractNum w:abstractNumId="10" w15:restartNumberingAfterBreak="0">
+  <w:abstractNum w:abstractNumId="11" w15:restartNumberingAfterBreak="0">
     <w:nsid w:val="477F1143"/>
     <w:multiLevelType w:val="multilevel"/>
     <w:tmpl w:val="E1F2AC00"/>
@@ -18723,7 +20224,7 @@
       </w:pPr>
     </w:lvl>
   </w:abstractNum>
-  <w:abstractNum w:abstractNumId="11" w15:restartNumberingAfterBreak="0">
+  <w:abstractNum w:abstractNumId="12" w15:restartNumberingAfterBreak="0">
     <w:nsid w:val="47D74162"/>
     <w:multiLevelType w:val="multilevel"/>
     <w:tmpl w:val="53B82906"/>
@@ -18836,7 +20337,7 @@
       </w:pPr>
     </w:lvl>
   </w:abstractNum>
-  <w:abstractNum w:abstractNumId="12" w15:restartNumberingAfterBreak="0">
+  <w:abstractNum w:abstractNumId="13" w15:restartNumberingAfterBreak="0">
     <w:nsid w:val="57F111C8"/>
     <w:multiLevelType w:val="hybridMultilevel"/>
     <w:tmpl w:val="73005D9A"/>
@@ -18926,43 +20427,46 @@
     </w:lvl>
   </w:abstractNum>
   <w:num w:numId="1" w16cid:durableId="1466578836">
+    <w:abstractNumId w:val="6"/>
+  </w:num>
+  <w:num w:numId="2" w16cid:durableId="324404771">
+    <w:abstractNumId w:val="12"/>
+  </w:num>
+  <w:num w:numId="3" w16cid:durableId="3165571">
+    <w:abstractNumId w:val="8"/>
+  </w:num>
+  <w:num w:numId="4" w16cid:durableId="1173689491">
     <w:abstractNumId w:val="5"/>
   </w:num>
-  <w:num w:numId="2" w16cid:durableId="324404771">
+  <w:num w:numId="5" w16cid:durableId="2001686812">
     <w:abstractNumId w:val="11"/>
   </w:num>
-  <w:num w:numId="3" w16cid:durableId="3165571">
+  <w:num w:numId="6" w16cid:durableId="2108692890">
+    <w:abstractNumId w:val="4"/>
+  </w:num>
+  <w:num w:numId="7" w16cid:durableId="712190788">
     <w:abstractNumId w:val="7"/>
   </w:num>
-  <w:num w:numId="4" w16cid:durableId="1173689491">
-    <w:abstractNumId w:val="4"/>
+  <w:num w:numId="8" w16cid:durableId="1357849254">
+    <w:abstractNumId w:val="3"/>
   </w:num>
-  <w:num w:numId="5" w16cid:durableId="2001686812">
+  <w:num w:numId="9" w16cid:durableId="87972749">
+    <w:abstractNumId w:val="13"/>
+  </w:num>
+  <w:num w:numId="10" w16cid:durableId="215505678">
     <w:abstractNumId w:val="10"/>
   </w:num>
-  <w:num w:numId="6" w16cid:durableId="2108692890">
-    <w:abstractNumId w:val="3"/>
-  </w:num>
-  <w:num w:numId="7" w16cid:durableId="712190788">
-    <w:abstractNumId w:val="6"/>
-  </w:num>
-  <w:num w:numId="8" w16cid:durableId="1357849254">
-    <w:abstractNumId w:val="2"/>
-  </w:num>
-  <w:num w:numId="9" w16cid:durableId="87972749">
-    <w:abstractNumId w:val="12"/>
-  </w:num>
-  <w:num w:numId="10" w16cid:durableId="215505678">
+  <w:num w:numId="11" w16cid:durableId="1757938376">
     <w:abstractNumId w:val="9"/>
-  </w:num>
-  <w:num w:numId="11" w16cid:durableId="1757938376">
-    <w:abstractNumId w:val="8"/>
   </w:num>
   <w:num w:numId="12" w16cid:durableId="2101943432">
     <w:abstractNumId w:val="0"/>
   </w:num>
   <w:num w:numId="13" w16cid:durableId="968776751">
     <w:abstractNumId w:val="1"/>
+  </w:num>
+  <w:num w:numId="14" w16cid:durableId="695040611">
+    <w:abstractNumId w:val="2"/>
   </w:num>
 </w:numbering>
 </file>
@@ -19952,6 +21456,19 @@
       </w:tblBorders>
     </w:tblPr>
   </w:style>
+  <w:style w:type="paragraph" w:styleId="NormalWeb">
+    <w:name w:val="Normal (Web)"/>
+    <w:basedOn w:val="Normal"/>
+    <w:uiPriority w:val="99"/>
+    <w:semiHidden/>
+    <w:unhideWhenUsed/>
+    <w:rsid w:val="00C5006A"/>
+    <w:rPr>
+      <w:rFonts w:ascii="Times New Roman" w:hAnsi="Times New Roman" w:cs="Angsana New"/>
+      <w:sz w:val="24"/>
+      <w:szCs w:val="30"/>
+    </w:rPr>
+  </w:style>
 </w:styles>
 </file>
 

</xml_diff>

<commit_message>
Push Joobsheet 2 Data Warehouse
</commit_message>
<xml_diff>
--- a/10_Fakhira Zahrany_Data Warehouse_2025/JOBSHEET1/Dokumen Report/Jobsheet 1.docx
+++ b/10_Fakhira Zahrany_Data Warehouse_2025/JOBSHEET1/Dokumen Report/Jobsheet 1.docx
@@ -1685,7 +1685,7 @@
           <w:szCs w:val="24"/>
         </w:rPr>
       </w:pPr>
-      <w:hyperlink r:id="rId5" w:history="1">
+      <w:hyperlink r:id="rId6" w:history="1">
         <w:r>
           <w:rPr>
             <w:rStyle w:val="Hyperlink"/>
@@ -1729,7 +1729,7 @@
                     <pic:cNvPicPr/>
                   </pic:nvPicPr>
                   <pic:blipFill>
-                    <a:blip r:embed="rId6"/>
+                    <a:blip r:embed="rId7"/>
                     <a:stretch>
                       <a:fillRect/>
                     </a:stretch>
@@ -4045,7 +4045,7 @@
                     <pic:cNvPicPr/>
                   </pic:nvPicPr>
                   <pic:blipFill>
-                    <a:blip r:embed="rId7"/>
+                    <a:blip r:embed="rId8"/>
                     <a:stretch>
                       <a:fillRect/>
                     </a:stretch>
@@ -4285,7 +4285,7 @@
                     <pic:cNvPicPr/>
                   </pic:nvPicPr>
                   <pic:blipFill>
-                    <a:blip r:embed="rId8"/>
+                    <a:blip r:embed="rId9"/>
                     <a:stretch>
                       <a:fillRect/>
                     </a:stretch>
@@ -4495,7 +4495,7 @@
                     <pic:cNvPicPr/>
                   </pic:nvPicPr>
                   <pic:blipFill>
-                    <a:blip r:embed="rId9"/>
+                    <a:blip r:embed="rId10"/>
                     <a:stretch>
                       <a:fillRect/>
                     </a:stretch>
@@ -4838,7 +4838,7 @@
                     <pic:cNvPicPr/>
                   </pic:nvPicPr>
                   <pic:blipFill>
-                    <a:blip r:embed="rId10"/>
+                    <a:blip r:embed="rId11"/>
                     <a:stretch>
                       <a:fillRect/>
                     </a:stretch>
@@ -5034,7 +5034,7 @@
                     <pic:cNvPicPr/>
                   </pic:nvPicPr>
                   <pic:blipFill>
-                    <a:blip r:embed="rId11"/>
+                    <a:blip r:embed="rId12"/>
                     <a:stretch>
                       <a:fillRect/>
                     </a:stretch>
@@ -5406,7 +5406,7 @@
                     <pic:cNvPicPr/>
                   </pic:nvPicPr>
                   <pic:blipFill>
-                    <a:blip r:embed="rId12"/>
+                    <a:blip r:embed="rId13"/>
                     <a:stretch>
                       <a:fillRect/>
                     </a:stretch>
@@ -5850,7 +5850,7 @@
                     <pic:cNvPicPr/>
                   </pic:nvPicPr>
                   <pic:blipFill>
-                    <a:blip r:embed="rId13"/>
+                    <a:blip r:embed="rId14"/>
                     <a:stretch>
                       <a:fillRect/>
                     </a:stretch>
@@ -6438,7 +6438,7 @@
                     <pic:cNvPicPr/>
                   </pic:nvPicPr>
                   <pic:blipFill>
-                    <a:blip r:embed="rId14"/>
+                    <a:blip r:embed="rId15"/>
                     <a:stretch>
                       <a:fillRect/>
                     </a:stretch>
@@ -6545,7 +6545,7 @@
                     <pic:cNvPicPr/>
                   </pic:nvPicPr>
                   <pic:blipFill>
-                    <a:blip r:embed="rId15"/>
+                    <a:blip r:embed="rId16"/>
                     <a:stretch>
                       <a:fillRect/>
                     </a:stretch>
@@ -6605,7 +6605,7 @@
                     <pic:cNvPicPr/>
                   </pic:nvPicPr>
                   <pic:blipFill>
-                    <a:blip r:embed="rId16"/>
+                    <a:blip r:embed="rId17"/>
                     <a:stretch>
                       <a:fillRect/>
                     </a:stretch>
@@ -6724,7 +6724,7 @@
                     <pic:cNvPicPr/>
                   </pic:nvPicPr>
                   <pic:blipFill>
-                    <a:blip r:embed="rId17"/>
+                    <a:blip r:embed="rId18"/>
                     <a:stretch>
                       <a:fillRect/>
                     </a:stretch>
@@ -6783,7 +6783,7 @@
                     <pic:cNvPicPr/>
                   </pic:nvPicPr>
                   <pic:blipFill>
-                    <a:blip r:embed="rId18"/>
+                    <a:blip r:embed="rId19"/>
                     <a:stretch>
                       <a:fillRect/>
                     </a:stretch>
@@ -7503,7 +7503,7 @@
                     <pic:cNvPicPr/>
                   </pic:nvPicPr>
                   <pic:blipFill>
-                    <a:blip r:embed="rId19"/>
+                    <a:blip r:embed="rId20"/>
                     <a:stretch>
                       <a:fillRect/>
                     </a:stretch>
@@ -7939,7 +7939,7 @@
                     </pic:cNvPicPr>
                   </pic:nvPicPr>
                   <pic:blipFill>
-                    <a:blip r:embed="rId20">
+                    <a:blip r:embed="rId21">
                       <a:extLst>
                         <a:ext uri="{28A0092B-C50C-407E-A947-70E740481C1C}">
                           <a14:useLocalDpi xmlns:a14="http://schemas.microsoft.com/office/drawing/2010/main" val="0"/>
@@ -9288,13 +9288,13 @@
         <w:tblLook w:val="04A0" w:firstRow="1" w:lastRow="0" w:firstColumn="1" w:lastColumn="0" w:noHBand="0" w:noVBand="1"/>
       </w:tblPr>
       <w:tblGrid>
-        <w:gridCol w:w="1170"/>
-        <w:gridCol w:w="1254"/>
-        <w:gridCol w:w="1245"/>
-        <w:gridCol w:w="1115"/>
-        <w:gridCol w:w="1171"/>
-        <w:gridCol w:w="1217"/>
-        <w:gridCol w:w="1124"/>
+        <w:gridCol w:w="1390"/>
+        <w:gridCol w:w="1241"/>
+        <w:gridCol w:w="1229"/>
+        <w:gridCol w:w="1052"/>
+        <w:gridCol w:w="1128"/>
+        <w:gridCol w:w="1191"/>
+        <w:gridCol w:w="1065"/>
       </w:tblGrid>
       <w:tr>
         <w:tc>
@@ -9674,6 +9674,19 @@
               <w:t>Intel® UHD Graphics + NVIDIA GeForce RTX 4050</w:t>
             </w:r>
           </w:p>
+          <w:p>
+            <w:pPr>
+              <w:pStyle w:val="ListParagraph"/>
+              <w:ind w:left="0"/>
+              <w:jc w:val="both"/>
+              <w:rPr>
+                <w:rFonts w:ascii="Times New Roman" w:hAnsi="Times New Roman" w:cs="Times New Roman"/>
+                <w:color w:val="FF0000"/>
+                <w:sz w:val="24"/>
+                <w:szCs w:val="24"/>
+              </w:rPr>
+            </w:pPr>
+          </w:p>
         </w:tc>
         <w:tc>
           <w:tcPr>
@@ -9708,6 +9721,287 @@
           <w:tcPr>
             <w:tcW w:w="1288" w:type="dxa"/>
           </w:tcPr>
+          <w:p>
+            <w:pPr>
+              <w:pStyle w:val="ListParagraph"/>
+              <w:ind w:left="0"/>
+              <w:jc w:val="both"/>
+              <w:rPr>
+                <w:rFonts w:ascii="Times New Roman" w:hAnsi="Times New Roman" w:cs="Times New Roman"/>
+                <w:color w:val="FF0000"/>
+                <w:sz w:val="24"/>
+                <w:szCs w:val="24"/>
+              </w:rPr>
+            </w:pPr>
+            <w:r>
+              <w:rPr>
+                <w:rFonts w:ascii="Times New Roman" w:hAnsi="Times New Roman" w:cs="Times New Roman"/>
+                <w:color w:val="FF0000"/>
+                <w:sz w:val="24"/>
+                <w:szCs w:val="24"/>
+              </w:rPr>
+              <w:t>Hanin Maryam</w:t>
+            </w:r>
+          </w:p>
+        </w:tc>
+        <w:tc>
+          <w:tcPr>
+            <w:tcW w:w="1288" w:type="dxa"/>
+          </w:tcPr>
+          <w:p>
+            <w:pPr>
+              <w:pStyle w:val="ListParagraph"/>
+              <w:ind w:left="0"/>
+              <w:jc w:val="both"/>
+              <w:rPr>
+                <w:rFonts w:ascii="Times New Roman" w:hAnsi="Times New Roman" w:cs="Times New Roman"/>
+                <w:color w:val="FF0000"/>
+                <w:sz w:val="24"/>
+                <w:szCs w:val="24"/>
+              </w:rPr>
+            </w:pPr>
+            <w:r>
+              <w:rPr>
+                <w:rFonts w:ascii="Times New Roman" w:hAnsi="Times New Roman" w:cs="Times New Roman"/>
+                <w:color w:val="FF0000"/>
+                <w:sz w:val="24"/>
+                <w:szCs w:val="24"/>
+              </w:rPr>
+              <w:t>0 seconds</w:t>
+            </w:r>
+          </w:p>
+        </w:tc>
+        <w:tc>
+          <w:tcPr>
+            <w:tcW w:w="1288" w:type="dxa"/>
+          </w:tcPr>
+          <w:p>
+            <w:pPr>
+              <w:pStyle w:val="ListParagraph"/>
+              <w:ind w:left="0"/>
+              <w:jc w:val="both"/>
+              <w:rPr>
+                <w:rFonts w:ascii="Times New Roman" w:hAnsi="Times New Roman" w:cs="Times New Roman"/>
+                <w:color w:val="FF0000"/>
+                <w:sz w:val="24"/>
+                <w:szCs w:val="24"/>
+              </w:rPr>
+            </w:pPr>
+            <w:r>
+              <w:rPr>
+                <w:rFonts w:ascii="Times New Roman" w:hAnsi="Times New Roman" w:cs="Times New Roman"/>
+                <w:color w:val="FF0000"/>
+                <w:sz w:val="24"/>
+                <w:szCs w:val="24"/>
+              </w:rPr>
+              <w:t>Intel®</w:t>
+            </w:r>
+          </w:p>
+          <w:p>
+            <w:pPr>
+              <w:pStyle w:val="ListParagraph"/>
+              <w:ind w:left="0"/>
+              <w:jc w:val="both"/>
+              <w:rPr>
+                <w:rFonts w:ascii="Times New Roman" w:hAnsi="Times New Roman" w:cs="Times New Roman"/>
+                <w:color w:val="FF0000"/>
+                <w:sz w:val="24"/>
+                <w:szCs w:val="24"/>
+              </w:rPr>
+            </w:pPr>
+            <w:r>
+              <w:rPr>
+                <w:rFonts w:ascii="Times New Roman" w:hAnsi="Times New Roman" w:cs="Times New Roman"/>
+                <w:color w:val="FF0000"/>
+                <w:sz w:val="24"/>
+                <w:szCs w:val="24"/>
+              </w:rPr>
+              <w:t>Core™ i7-12650H</w:t>
+            </w:r>
+          </w:p>
+          <w:p>
+            <w:pPr>
+              <w:pStyle w:val="ListParagraph"/>
+              <w:ind w:left="0"/>
+              <w:jc w:val="both"/>
+              <w:rPr>
+                <w:rFonts w:ascii="Times New Roman" w:hAnsi="Times New Roman" w:cs="Times New Roman"/>
+                <w:color w:val="FF0000"/>
+                <w:sz w:val="24"/>
+                <w:szCs w:val="24"/>
+              </w:rPr>
+            </w:pPr>
+          </w:p>
+        </w:tc>
+        <w:tc>
+          <w:tcPr>
+            <w:tcW w:w="1288" w:type="dxa"/>
+          </w:tcPr>
+          <w:p>
+            <w:pPr>
+              <w:pStyle w:val="ListParagraph"/>
+              <w:ind w:left="0"/>
+              <w:jc w:val="both"/>
+              <w:rPr>
+                <w:rFonts w:ascii="Times New Roman" w:hAnsi="Times New Roman" w:cs="Times New Roman"/>
+                <w:color w:val="FF0000"/>
+                <w:sz w:val="24"/>
+                <w:szCs w:val="24"/>
+              </w:rPr>
+            </w:pPr>
+            <w:r>
+              <w:rPr>
+                <w:rFonts w:ascii="Times New Roman" w:hAnsi="Times New Roman" w:cs="Times New Roman"/>
+                <w:color w:val="FF0000"/>
+                <w:sz w:val="24"/>
+                <w:szCs w:val="24"/>
+              </w:rPr>
+              <w:t>16GB</w:t>
+            </w:r>
+          </w:p>
+        </w:tc>
+        <w:tc>
+          <w:tcPr>
+            <w:tcW w:w="1288" w:type="dxa"/>
+          </w:tcPr>
+          <w:p>
+            <w:pPr>
+              <w:pStyle w:val="ListParagraph"/>
+              <w:ind w:left="0"/>
+              <w:jc w:val="both"/>
+              <w:rPr>
+                <w:rFonts w:ascii="Times New Roman" w:hAnsi="Times New Roman" w:cs="Times New Roman"/>
+                <w:color w:val="FF0000"/>
+                <w:sz w:val="24"/>
+                <w:szCs w:val="24"/>
+              </w:rPr>
+            </w:pPr>
+            <w:r>
+              <w:rPr>
+                <w:rFonts w:ascii="Times New Roman" w:hAnsi="Times New Roman" w:cs="Times New Roman"/>
+                <w:color w:val="FF0000"/>
+                <w:sz w:val="24"/>
+                <w:szCs w:val="24"/>
+              </w:rPr>
+              <w:t>SSD</w:t>
+            </w:r>
+          </w:p>
+          <w:p>
+            <w:pPr>
+              <w:pStyle w:val="ListParagraph"/>
+              <w:ind w:left="0"/>
+              <w:jc w:val="both"/>
+              <w:rPr>
+                <w:rFonts w:ascii="Times New Roman" w:hAnsi="Times New Roman" w:cs="Times New Roman"/>
+                <w:color w:val="FF0000"/>
+                <w:sz w:val="24"/>
+                <w:szCs w:val="24"/>
+              </w:rPr>
+            </w:pPr>
+            <w:r>
+              <w:rPr>
+                <w:rFonts w:ascii="Times New Roman" w:hAnsi="Times New Roman" w:cs="Times New Roman"/>
+                <w:color w:val="FF0000"/>
+                <w:sz w:val="24"/>
+                <w:szCs w:val="24"/>
+              </w:rPr>
+              <w:t>512 GB</w:t>
+            </w:r>
+          </w:p>
+        </w:tc>
+        <w:tc>
+          <w:tcPr>
+            <w:tcW w:w="1288" w:type="dxa"/>
+          </w:tcPr>
+          <w:p>
+            <w:pPr>
+              <w:pStyle w:val="ListParagraph"/>
+              <w:ind w:left="0"/>
+              <w:jc w:val="both"/>
+              <w:rPr>
+                <w:rFonts w:ascii="Times New Roman" w:hAnsi="Times New Roman" w:cs="Times New Roman"/>
+                <w:color w:val="FF0000"/>
+                <w:sz w:val="24"/>
+                <w:szCs w:val="24"/>
+              </w:rPr>
+            </w:pPr>
+            <w:r>
+              <w:rPr>
+                <w:rFonts w:ascii="Times New Roman" w:hAnsi="Times New Roman" w:cs="Times New Roman"/>
+                <w:color w:val="FF0000"/>
+                <w:sz w:val="24"/>
+                <w:szCs w:val="24"/>
+              </w:rPr>
+              <w:t>GeForce RTX 2050</w:t>
+            </w:r>
+          </w:p>
+        </w:tc>
+        <w:tc>
+          <w:tcPr>
+            <w:tcW w:w="1288" w:type="dxa"/>
+          </w:tcPr>
+          <w:p>
+            <w:pPr>
+              <w:pStyle w:val="ListParagraph"/>
+              <w:ind w:left="0"/>
+              <w:jc w:val="center"/>
+              <w:rPr>
+                <w:rFonts w:ascii="Times New Roman" w:hAnsi="Times New Roman" w:cs="Times New Roman"/>
+                <w:color w:val="FF0000"/>
+                <w:sz w:val="24"/>
+                <w:szCs w:val="24"/>
+              </w:rPr>
+            </w:pPr>
+            <w:r>
+              <w:rPr>
+                <w:rFonts w:ascii="Times New Roman" w:hAnsi="Times New Roman" w:cs="Times New Roman"/>
+                <w:color w:val="FF0000"/>
+                <w:sz w:val="24"/>
+                <w:szCs w:val="24"/>
+              </w:rPr>
+              <w:t>13%</w:t>
+            </w:r>
+          </w:p>
+        </w:tc>
+      </w:tr>
+      <w:tr>
+        <w:tc>
+          <w:tcPr>
+            <w:tcW w:w="1288" w:type="dxa"/>
+          </w:tcPr>
+          <w:p>
+            <w:pPr>
+              <w:pStyle w:val="ListParagraph"/>
+              <w:ind w:left="0"/>
+              <w:jc w:val="both"/>
+              <w:rPr>
+                <w:rFonts w:ascii="Times New Roman" w:hAnsi="Times New Roman" w:cs="Times New Roman"/>
+                <w:color w:val="FF0000"/>
+                <w:sz w:val="24"/>
+                <w:szCs w:val="24"/>
+              </w:rPr>
+            </w:pPr>
+            <w:r>
+              <w:rPr>
+                <w:rFonts w:ascii="Times New Roman" w:hAnsi="Times New Roman" w:cs="Times New Roman"/>
+                <w:color w:val="FF0000"/>
+                <w:sz w:val="24"/>
+                <w:szCs w:val="24"/>
+              </w:rPr>
+              <w:t xml:space="preserve">Shabrina </w:t>
+            </w:r>
+            <w:proofErr w:type="spellStart"/>
+            <w:r>
+              <w:rPr>
+                <w:rFonts w:ascii="Times New Roman" w:hAnsi="Times New Roman" w:cs="Times New Roman"/>
+                <w:color w:val="FF0000"/>
+                <w:sz w:val="24"/>
+                <w:szCs w:val="24"/>
+              </w:rPr>
+              <w:t>Rahmadhini</w:t>
+            </w:r>
+            <w:proofErr w:type="spellEnd"/>
+          </w:p>
           <w:p>
             <w:pPr>
               <w:pStyle w:val="ListParagraph"/>
@@ -9848,134 +10142,26 @@
                 <w:szCs w:val="24"/>
               </w:rPr>
             </w:pPr>
-          </w:p>
-        </w:tc>
-        <w:tc>
-          <w:tcPr>
-            <w:tcW w:w="1288" w:type="dxa"/>
-          </w:tcPr>
-          <w:p>
-            <w:pPr>
-              <w:pStyle w:val="ListParagraph"/>
-              <w:ind w:left="0"/>
-              <w:jc w:val="both"/>
+            <w:r>
               <w:rPr>
                 <w:rFonts w:ascii="Times New Roman" w:hAnsi="Times New Roman" w:cs="Times New Roman"/>
                 <w:color w:val="FF0000"/>
                 <w:sz w:val="24"/>
                 <w:szCs w:val="24"/>
               </w:rPr>
-            </w:pPr>
-          </w:p>
-        </w:tc>
-        <w:tc>
-          <w:tcPr>
-            <w:tcW w:w="1288" w:type="dxa"/>
-          </w:tcPr>
-          <w:p>
-            <w:pPr>
-              <w:pStyle w:val="ListParagraph"/>
-              <w:ind w:left="0"/>
-              <w:jc w:val="both"/>
+              <w:t xml:space="preserve">Sabrina </w:t>
+            </w:r>
+            <w:proofErr w:type="spellStart"/>
+            <w:r>
               <w:rPr>
                 <w:rFonts w:ascii="Times New Roman" w:hAnsi="Times New Roman" w:cs="Times New Roman"/>
                 <w:color w:val="FF0000"/>
                 <w:sz w:val="24"/>
                 <w:szCs w:val="24"/>
               </w:rPr>
-            </w:pPr>
-          </w:p>
-        </w:tc>
-        <w:tc>
-          <w:tcPr>
-            <w:tcW w:w="1288" w:type="dxa"/>
-          </w:tcPr>
-          <w:p>
-            <w:pPr>
-              <w:pStyle w:val="ListParagraph"/>
-              <w:ind w:left="0"/>
-              <w:jc w:val="both"/>
-              <w:rPr>
-                <w:rFonts w:ascii="Times New Roman" w:hAnsi="Times New Roman" w:cs="Times New Roman"/>
-                <w:color w:val="FF0000"/>
-                <w:sz w:val="24"/>
-                <w:szCs w:val="24"/>
-              </w:rPr>
-            </w:pPr>
-          </w:p>
-        </w:tc>
-        <w:tc>
-          <w:tcPr>
-            <w:tcW w:w="1288" w:type="dxa"/>
-          </w:tcPr>
-          <w:p>
-            <w:pPr>
-              <w:pStyle w:val="ListParagraph"/>
-              <w:ind w:left="0"/>
-              <w:jc w:val="both"/>
-              <w:rPr>
-                <w:rFonts w:ascii="Times New Roman" w:hAnsi="Times New Roman" w:cs="Times New Roman"/>
-                <w:color w:val="FF0000"/>
-                <w:sz w:val="24"/>
-                <w:szCs w:val="24"/>
-              </w:rPr>
-            </w:pPr>
-          </w:p>
-        </w:tc>
-        <w:tc>
-          <w:tcPr>
-            <w:tcW w:w="1288" w:type="dxa"/>
-          </w:tcPr>
-          <w:p>
-            <w:pPr>
-              <w:pStyle w:val="ListParagraph"/>
-              <w:ind w:left="0"/>
-              <w:jc w:val="both"/>
-              <w:rPr>
-                <w:rFonts w:ascii="Times New Roman" w:hAnsi="Times New Roman" w:cs="Times New Roman"/>
-                <w:color w:val="FF0000"/>
-                <w:sz w:val="24"/>
-                <w:szCs w:val="24"/>
-              </w:rPr>
-            </w:pPr>
-          </w:p>
-        </w:tc>
-        <w:tc>
-          <w:tcPr>
-            <w:tcW w:w="1288" w:type="dxa"/>
-          </w:tcPr>
-          <w:p>
-            <w:pPr>
-              <w:pStyle w:val="ListParagraph"/>
-              <w:ind w:left="0"/>
-              <w:jc w:val="both"/>
-              <w:rPr>
-                <w:rFonts w:ascii="Times New Roman" w:hAnsi="Times New Roman" w:cs="Times New Roman"/>
-                <w:color w:val="FF0000"/>
-                <w:sz w:val="24"/>
-                <w:szCs w:val="24"/>
-              </w:rPr>
-            </w:pPr>
-          </w:p>
-        </w:tc>
-      </w:tr>
-      <w:tr>
-        <w:tc>
-          <w:tcPr>
-            <w:tcW w:w="1288" w:type="dxa"/>
-          </w:tcPr>
-          <w:p>
-            <w:pPr>
-              <w:pStyle w:val="ListParagraph"/>
-              <w:ind w:left="0"/>
-              <w:jc w:val="both"/>
-              <w:rPr>
-                <w:rFonts w:ascii="Times New Roman" w:hAnsi="Times New Roman" w:cs="Times New Roman"/>
-                <w:color w:val="FF0000"/>
-                <w:sz w:val="24"/>
-                <w:szCs w:val="24"/>
-              </w:rPr>
-            </w:pPr>
+              <w:t>Qotrunnada</w:t>
+            </w:r>
+            <w:proofErr w:type="spellEnd"/>
           </w:p>
         </w:tc>
         <w:tc>
@@ -10296,7 +10482,7 @@
                     <pic:cNvPicPr/>
                   </pic:nvPicPr>
                   <pic:blipFill>
-                    <a:blip r:embed="rId21"/>
+                    <a:blip r:embed="rId22"/>
                     <a:stretch>
                       <a:fillRect/>
                     </a:stretch>
@@ -10790,6 +10976,7 @@
           <w:sz w:val="24"/>
           <w:szCs w:val="24"/>
         </w:rPr>
+        <w:lastRenderedPageBreak/>
         <w:drawing>
           <wp:inline distT="0" distB="0" distL="0" distR="0" wp14:anchorId="1643054C" wp14:editId="7218450A">
             <wp:extent cx="5005376" cy="1691236"/>
@@ -10806,7 +10993,7 @@
                     <pic:cNvPicPr/>
                   </pic:nvPicPr>
                   <pic:blipFill>
-                    <a:blip r:embed="rId22"/>
+                    <a:blip r:embed="rId23"/>
                     <a:stretch>
                       <a:fillRect/>
                     </a:stretch>
@@ -10845,7 +11032,6 @@
           <w:sz w:val="24"/>
           <w:szCs w:val="24"/>
         </w:rPr>
-        <w:lastRenderedPageBreak/>
         <w:drawing>
           <wp:inline distT="0" distB="0" distL="0" distR="0" wp14:anchorId="4E5193A5" wp14:editId="2A99F264">
             <wp:extent cx="5039428" cy="1552792"/>
@@ -10862,7 +11048,7 @@
                     <pic:cNvPicPr/>
                   </pic:nvPicPr>
                   <pic:blipFill>
-                    <a:blip r:embed="rId23"/>
+                    <a:blip r:embed="rId24"/>
                     <a:stretch>
                       <a:fillRect/>
                     </a:stretch>
@@ -11066,7 +11252,7 @@
                     <pic:cNvPicPr/>
                   </pic:nvPicPr>
                   <pic:blipFill>
-                    <a:blip r:embed="rId24"/>
+                    <a:blip r:embed="rId25"/>
                     <a:stretch>
                       <a:fillRect/>
                     </a:stretch>
@@ -11246,6 +11432,7 @@
           <w:sz w:val="24"/>
           <w:szCs w:val="24"/>
         </w:rPr>
+        <w:lastRenderedPageBreak/>
         <w:drawing>
           <wp:inline distT="0" distB="0" distL="0" distR="0" wp14:anchorId="7DBDABE1" wp14:editId="155E4A59">
             <wp:extent cx="4946017" cy="2120113"/>
@@ -11262,7 +11449,7 @@
                     <pic:cNvPicPr/>
                   </pic:nvPicPr>
                   <pic:blipFill>
-                    <a:blip r:embed="rId25"/>
+                    <a:blip r:embed="rId26"/>
                     <a:stretch>
                       <a:fillRect/>
                     </a:stretch>
@@ -11340,7 +11527,6 @@
           <w:sz w:val="24"/>
           <w:szCs w:val="24"/>
         </w:rPr>
-        <w:lastRenderedPageBreak/>
         <w:t>Hubungkan</w:t>
       </w:r>
       <w:proofErr w:type="spellEnd"/>
@@ -11615,7 +11801,7 @@
                     <pic:cNvPicPr/>
                   </pic:nvPicPr>
                   <pic:blipFill>
-                    <a:blip r:embed="rId26"/>
+                    <a:blip r:embed="rId27"/>
                     <a:stretch>
                       <a:fillRect/>
                     </a:stretch>
@@ -11943,7 +12129,7 @@
                     <pic:cNvPicPr/>
                   </pic:nvPicPr>
                   <pic:blipFill>
-                    <a:blip r:embed="rId27"/>
+                    <a:blip r:embed="rId28"/>
                     <a:stretch>
                       <a:fillRect/>
                     </a:stretch>
@@ -12002,6 +12188,7 @@
           <w:sz w:val="24"/>
           <w:szCs w:val="24"/>
         </w:rPr>
+        <w:lastRenderedPageBreak/>
         <w:drawing>
           <wp:inline distT="0" distB="0" distL="0" distR="0" wp14:anchorId="4B6C10E5" wp14:editId="425F70F0">
             <wp:extent cx="2659837" cy="1472750"/>
@@ -12018,7 +12205,7 @@
                     <pic:cNvPicPr/>
                   </pic:nvPicPr>
                   <pic:blipFill>
-                    <a:blip r:embed="rId28"/>
+                    <a:blip r:embed="rId29"/>
                     <a:stretch>
                       <a:fillRect/>
                     </a:stretch>
@@ -12270,7 +12457,7 @@
                     <pic:cNvPicPr/>
                   </pic:nvPicPr>
                   <pic:blipFill>
-                    <a:blip r:embed="rId29"/>
+                    <a:blip r:embed="rId30"/>
                     <a:stretch>
                       <a:fillRect/>
                     </a:stretch>
@@ -12311,7 +12498,6 @@
           <w:sz w:val="24"/>
           <w:szCs w:val="24"/>
         </w:rPr>
-        <w:lastRenderedPageBreak/>
         <w:t xml:space="preserve">Cek </w:t>
       </w:r>
       <w:proofErr w:type="spellStart"/>
@@ -12511,7 +12697,7 @@
                     <pic:cNvPicPr/>
                   </pic:nvPicPr>
                   <pic:blipFill>
-                    <a:blip r:embed="rId30"/>
+                    <a:blip r:embed="rId31"/>
                     <a:stretch>
                       <a:fillRect/>
                     </a:stretch>
@@ -12645,7 +12831,7 @@
                     <pic:cNvPicPr/>
                   </pic:nvPicPr>
                   <pic:blipFill>
-                    <a:blip r:embed="rId31"/>
+                    <a:blip r:embed="rId32"/>
                     <a:stretch>
                       <a:fillRect/>
                     </a:stretch>
@@ -12909,6 +13095,7 @@
           <w:sz w:val="24"/>
           <w:szCs w:val="24"/>
         </w:rPr>
+        <w:lastRenderedPageBreak/>
         <w:drawing>
           <wp:inline distT="0" distB="0" distL="0" distR="0" wp14:anchorId="63FD90CF" wp14:editId="39F824E8">
             <wp:extent cx="3570196" cy="2548991"/>
@@ -12925,7 +13112,7 @@
                     <pic:cNvPicPr/>
                   </pic:nvPicPr>
                   <pic:blipFill>
-                    <a:blip r:embed="rId32"/>
+                    <a:blip r:embed="rId33"/>
                     <a:stretch>
                       <a:fillRect/>
                     </a:stretch>
@@ -13259,7 +13446,7 @@
                     <pic:cNvPicPr/>
                   </pic:nvPicPr>
                   <pic:blipFill>
-                    <a:blip r:embed="rId33"/>
+                    <a:blip r:embed="rId34"/>
                     <a:stretch>
                       <a:fillRect/>
                     </a:stretch>
@@ -13298,7 +13485,6 @@
           <w:sz w:val="24"/>
           <w:szCs w:val="24"/>
         </w:rPr>
-        <w:lastRenderedPageBreak/>
         <w:drawing>
           <wp:inline distT="0" distB="0" distL="0" distR="0" wp14:anchorId="2C72E46F" wp14:editId="4EB23B55">
             <wp:extent cx="2200582" cy="2286319"/>
@@ -13315,7 +13501,7 @@
                     <pic:cNvPicPr/>
                   </pic:nvPicPr>
                   <pic:blipFill>
-                    <a:blip r:embed="rId34"/>
+                    <a:blip r:embed="rId35"/>
                     <a:stretch>
                       <a:fillRect/>
                     </a:stretch>
@@ -13568,7 +13754,7 @@
                     <pic:cNvPicPr/>
                   </pic:nvPicPr>
                   <pic:blipFill>
-                    <a:blip r:embed="rId35"/>
+                    <a:blip r:embed="rId36"/>
                     <a:stretch>
                       <a:fillRect/>
                     </a:stretch>
@@ -14010,7 +14196,7 @@
                     <pic:cNvPicPr/>
                   </pic:nvPicPr>
                   <pic:blipFill>
-                    <a:blip r:embed="rId36"/>
+                    <a:blip r:embed="rId37"/>
                     <a:stretch>
                       <a:fillRect/>
                     </a:stretch>
@@ -14051,6 +14237,7 @@
           <w:sz w:val="24"/>
           <w:szCs w:val="24"/>
         </w:rPr>
+        <w:lastRenderedPageBreak/>
         <w:t>Region</w:t>
       </w:r>
     </w:p>
@@ -14088,7 +14275,7 @@
                     <pic:cNvPicPr/>
                   </pic:nvPicPr>
                   <pic:blipFill>
-                    <a:blip r:embed="rId37"/>
+                    <a:blip r:embed="rId38"/>
                     <a:stretch>
                       <a:fillRect/>
                     </a:stretch>
@@ -14174,7 +14361,7 @@
                     <pic:cNvPicPr/>
                   </pic:nvPicPr>
                   <pic:blipFill>
-                    <a:blip r:embed="rId38"/>
+                    <a:blip r:embed="rId39"/>
                     <a:stretch>
                       <a:fillRect/>
                     </a:stretch>
@@ -14252,7 +14439,7 @@
                     <pic:cNvPicPr/>
                   </pic:nvPicPr>
                   <pic:blipFill>
-                    <a:blip r:embed="rId39"/>
+                    <a:blip r:embed="rId40"/>
                     <a:stretch>
                       <a:fillRect/>
                     </a:stretch>
@@ -14334,7 +14521,7 @@
                     <pic:cNvPicPr/>
                   </pic:nvPicPr>
                   <pic:blipFill>
-                    <a:blip r:embed="rId40"/>
+                    <a:blip r:embed="rId41"/>
                     <a:stretch>
                       <a:fillRect/>
                     </a:stretch>
@@ -14387,7 +14574,6 @@
           <w:sz w:val="24"/>
           <w:szCs w:val="24"/>
         </w:rPr>
-        <w:lastRenderedPageBreak/>
         <w:t>Total Sale</w:t>
       </w:r>
     </w:p>
@@ -14425,7 +14611,7 @@
                     <pic:cNvPicPr/>
                   </pic:nvPicPr>
                   <pic:blipFill>
-                    <a:blip r:embed="rId41"/>
+                    <a:blip r:embed="rId42"/>
                     <a:stretch>
                       <a:fillRect/>
                     </a:stretch>
@@ -14559,7 +14745,7 @@
                     <pic:cNvPicPr/>
                   </pic:nvPicPr>
                   <pic:blipFill>
-                    <a:blip r:embed="rId42"/>
+                    <a:blip r:embed="rId43"/>
                     <a:stretch>
                       <a:fillRect/>
                     </a:stretch>
@@ -14765,6 +14951,7 @@
           <w:sz w:val="24"/>
           <w:szCs w:val="24"/>
         </w:rPr>
+        <w:lastRenderedPageBreak/>
         <w:drawing>
           <wp:inline distT="0" distB="0" distL="0" distR="0" wp14:anchorId="59DAB98F" wp14:editId="370D8FF9">
             <wp:extent cx="2876951" cy="1066949"/>
@@ -14781,7 +14968,7 @@
                     <pic:cNvPicPr/>
                   </pic:nvPicPr>
                   <pic:blipFill>
-                    <a:blip r:embed="rId43"/>
+                    <a:blip r:embed="rId44"/>
                     <a:stretch>
                       <a:fillRect/>
                     </a:stretch>
@@ -15069,7 +15256,7 @@
                     <pic:cNvPicPr/>
                   </pic:nvPicPr>
                   <pic:blipFill>
-                    <a:blip r:embed="rId44"/>
+                    <a:blip r:embed="rId45"/>
                     <a:stretch>
                       <a:fillRect/>
                     </a:stretch>
@@ -15118,7 +15305,6 @@
           <w:sz w:val="24"/>
           <w:szCs w:val="24"/>
         </w:rPr>
-        <w:lastRenderedPageBreak/>
         <w:t xml:space="preserve">Browse - </w:t>
       </w:r>
       <w:r>
@@ -15208,7 +15394,7 @@
                     <pic:cNvPicPr/>
                   </pic:nvPicPr>
                   <pic:blipFill>
-                    <a:blip r:embed="rId45"/>
+                    <a:blip r:embed="rId46"/>
                     <a:stretch>
                       <a:fillRect/>
                     </a:stretch>
@@ -15314,7 +15500,7 @@
                     <pic:cNvPicPr/>
                   </pic:nvPicPr>
                   <pic:blipFill>
-                    <a:blip r:embed="rId46"/>
+                    <a:blip r:embed="rId47"/>
                     <a:stretch>
                       <a:fillRect/>
                     </a:stretch>
@@ -15484,6 +15670,7 @@
           <w:sz w:val="24"/>
           <w:szCs w:val="24"/>
         </w:rPr>
+        <w:lastRenderedPageBreak/>
         <w:drawing>
           <wp:inline distT="0" distB="0" distL="0" distR="0" wp14:anchorId="1D088688" wp14:editId="4205F3C6">
             <wp:extent cx="4437300" cy="2315497"/>
@@ -15500,7 +15687,7 @@
                     <pic:cNvPicPr/>
                   </pic:nvPicPr>
                   <pic:blipFill>
-                    <a:blip r:embed="rId47"/>
+                    <a:blip r:embed="rId48"/>
                     <a:stretch>
                       <a:fillRect/>
                     </a:stretch>
@@ -15555,7 +15742,7 @@
                     <pic:cNvPicPr/>
                   </pic:nvPicPr>
                   <pic:blipFill>
-                    <a:blip r:embed="rId48"/>
+                    <a:blip r:embed="rId49"/>
                     <a:stretch>
                       <a:fillRect/>
                     </a:stretch>
@@ -15596,7 +15783,6 @@
           <w:sz w:val="24"/>
           <w:szCs w:val="24"/>
         </w:rPr>
-        <w:lastRenderedPageBreak/>
         <w:t xml:space="preserve">Tekan </w:t>
       </w:r>
       <w:r>
@@ -15716,7 +15902,7 @@
                     <pic:cNvPicPr/>
                   </pic:nvPicPr>
                   <pic:blipFill>
-                    <a:blip r:embed="rId49"/>
+                    <a:blip r:embed="rId50"/>
                     <a:stretch>
                       <a:fillRect/>
                     </a:stretch>
@@ -15992,7 +16178,7 @@
                     <pic:cNvPicPr/>
                   </pic:nvPicPr>
                   <pic:blipFill>
-                    <a:blip r:embed="rId50"/>
+                    <a:blip r:embed="rId51"/>
                     <a:stretch>
                       <a:fillRect/>
                     </a:stretch>
@@ -16294,6 +16480,7 @@
           <w:sz w:val="24"/>
           <w:szCs w:val="24"/>
         </w:rPr>
+        <w:lastRenderedPageBreak/>
         <w:drawing>
           <wp:inline distT="0" distB="0" distL="0" distR="0" wp14:anchorId="739E0548" wp14:editId="313C4850">
             <wp:extent cx="4804124" cy="1268361"/>
@@ -16310,7 +16497,7 @@
                     <pic:cNvPicPr/>
                   </pic:nvPicPr>
                   <pic:blipFill>
-                    <a:blip r:embed="rId51"/>
+                    <a:blip r:embed="rId52"/>
                     <a:stretch>
                       <a:fillRect/>
                     </a:stretch>
@@ -16421,7 +16608,7 @@
                     <pic:cNvPicPr/>
                   </pic:nvPicPr>
                   <pic:blipFill>
-                    <a:blip r:embed="rId52"/>
+                    <a:blip r:embed="rId53"/>
                     <a:stretch>
                       <a:fillRect/>
                     </a:stretch>
@@ -16532,7 +16719,7 @@
                     <pic:cNvPicPr/>
                   </pic:nvPicPr>
                   <pic:blipFill>
-                    <a:blip r:embed="rId53"/>
+                    <a:blip r:embed="rId54"/>
                     <a:stretch>
                       <a:fillRect/>
                     </a:stretch>
@@ -16573,7 +16760,6 @@
           <w:sz w:val="24"/>
           <w:szCs w:val="24"/>
         </w:rPr>
-        <w:lastRenderedPageBreak/>
         <w:t>Pada tab</w:t>
       </w:r>
       <w:r>
@@ -16719,7 +16905,7 @@
                     <pic:cNvPicPr/>
                   </pic:nvPicPr>
                   <pic:blipFill>
-                    <a:blip r:embed="rId54"/>
+                    <a:blip r:embed="rId55"/>
                     <a:stretch>
                       <a:fillRect/>
                     </a:stretch>
@@ -16778,6 +16964,7 @@
           <w:sz w:val="24"/>
           <w:szCs w:val="24"/>
         </w:rPr>
+        <w:lastRenderedPageBreak/>
         <w:drawing>
           <wp:inline distT="0" distB="0" distL="0" distR="0" wp14:anchorId="0B16A201" wp14:editId="41C3882E">
             <wp:extent cx="4734038" cy="5597013"/>
@@ -16794,7 +16981,7 @@
                     <pic:cNvPicPr/>
                   </pic:nvPicPr>
                   <pic:blipFill>
-                    <a:blip r:embed="rId55"/>
+                    <a:blip r:embed="rId56"/>
                     <a:stretch>
                       <a:fillRect/>
                     </a:stretch>
@@ -16972,7 +17159,7 @@
                     <pic:cNvPicPr/>
                   </pic:nvPicPr>
                   <pic:blipFill>
-                    <a:blip r:embed="rId56"/>
+                    <a:blip r:embed="rId57"/>
                     <a:stretch>
                       <a:fillRect/>
                     </a:stretch>
@@ -17025,7 +17212,6 @@
           <w:sz w:val="24"/>
           <w:szCs w:val="24"/>
         </w:rPr>
-        <w:lastRenderedPageBreak/>
         <w:t xml:space="preserve">Tekan </w:t>
       </w:r>
       <w:proofErr w:type="spellStart"/>
@@ -17317,6 +17503,7 @@
           <w:sz w:val="24"/>
           <w:szCs w:val="24"/>
         </w:rPr>
+        <w:lastRenderedPageBreak/>
         <w:drawing>
           <wp:inline distT="0" distB="0" distL="0" distR="0" wp14:anchorId="2B343385" wp14:editId="2C47D285">
             <wp:extent cx="5028255" cy="3141406"/>
@@ -17333,7 +17520,7 @@
                     <pic:cNvPicPr/>
                   </pic:nvPicPr>
                   <pic:blipFill>
-                    <a:blip r:embed="rId57"/>
+                    <a:blip r:embed="rId58"/>
                     <a:stretch>
                       <a:fillRect/>
                     </a:stretch>
@@ -17409,6 +17596,7 @@
       <w:r>
         <w:rPr>
           <w:rFonts w:ascii="Times New Roman" w:hAnsi="Times New Roman" w:cs="Times New Roman"/>
+          <w:noProof/>
           <w:sz w:val="24"/>
           <w:szCs w:val="24"/>
         </w:rPr>
@@ -17428,7 +17616,7 @@
                     <pic:cNvPicPr/>
                   </pic:nvPicPr>
                   <pic:blipFill>
-                    <a:blip r:embed="rId58"/>
+                    <a:blip r:embed="rId59"/>
                     <a:stretch>
                       <a:fillRect/>
                     </a:stretch>
@@ -17530,6 +17718,7 @@
       <w:r>
         <w:rPr>
           <w:rFonts w:ascii="Times New Roman" w:hAnsi="Times New Roman" w:cs="Times New Roman"/>
+          <w:noProof/>
           <w:sz w:val="24"/>
           <w:szCs w:val="24"/>
         </w:rPr>
@@ -17549,7 +17738,7 @@
                     <pic:cNvPicPr/>
                   </pic:nvPicPr>
                   <pic:blipFill>
-                    <a:blip r:embed="rId59"/>
+                    <a:blip r:embed="rId60"/>
                     <a:stretch>
                       <a:fillRect/>
                     </a:stretch>
@@ -18815,6 +19004,7 @@
       <w:r>
         <w:rPr>
           <w:rFonts w:ascii="Times New Roman" w:hAnsi="Times New Roman" w:cs="Times New Roman"/>
+          <w:noProof/>
           <w:sz w:val="24"/>
           <w:szCs w:val="24"/>
         </w:rPr>
@@ -18834,7 +19024,7 @@
                     <pic:cNvPicPr/>
                   </pic:nvPicPr>
                   <pic:blipFill>
-                    <a:blip r:embed="rId60"/>
+                    <a:blip r:embed="rId61"/>
                     <a:stretch>
                       <a:fillRect/>
                     </a:stretch>
@@ -21074,6 +21264,7 @@
   <w:style w:type="character" w:default="1" w:styleId="DefaultParagraphFont">
     <w:name w:val="Default Paragraph Font"/>
     <w:uiPriority w:val="1"/>
+    <w:semiHidden/>
     <w:unhideWhenUsed/>
   </w:style>
   <w:style w:type="table" w:default="1" w:styleId="TableNormal">
@@ -21765,4 +21956,16 @@
     </a:ext>
   </a:extLst>
 </a:theme>
+</file>
+
+<file path=customXml/item1.xml><?xml version="1.0" encoding="utf-8"?>
+<b:Sources xmlns:b="http://schemas.openxmlformats.org/officeDocument/2006/bibliography" xmlns="http://schemas.openxmlformats.org/officeDocument/2006/bibliography" SelectedStyle="\APASixthEditionOfficeOnline.xsl" StyleName="APA" Version="6"/>
+</file>
+
+<file path=customXml/itemProps1.xml><?xml version="1.0" encoding="utf-8"?>
+<ds:datastoreItem xmlns:ds="http://schemas.openxmlformats.org/officeDocument/2006/customXml" ds:itemID="{3FD00BA8-5A86-4C6E-BDDF-BE092433A50B}">
+  <ds:schemaRefs>
+    <ds:schemaRef ds:uri="http://schemas.openxmlformats.org/officeDocument/2006/bibliography"/>
+  </ds:schemaRefs>
+</ds:datastoreItem>
 </file>
</xml_diff>